<commit_message>
"STATISTICS AUSTRIA" reference has been added
</commit_message>
<xml_diff>
--- a/docs/Input-data-references.docx
+++ b/docs/Input-data-references.docx
@@ -1,10 +1,10 @@
 
 <file path=word/document.xml><?xml version="1.0" encoding="utf-8"?>
-<w:document xmlns:wpc="http://schemas.microsoft.com/office/word/2010/wordprocessingCanvas" xmlns:mc="http://schemas.openxmlformats.org/markup-compatibility/2006" xmlns:o="urn:schemas-microsoft-com:office:office" xmlns:r="http://schemas.openxmlformats.org/officeDocument/2006/relationships" xmlns:m="http://schemas.openxmlformats.org/officeDocument/2006/math" xmlns:v="urn:schemas-microsoft-com:vml" xmlns:wp14="http://schemas.microsoft.com/office/word/2010/wordprocessingDrawing" xmlns:wp="http://schemas.openxmlformats.org/drawingml/2006/wordprocessingDrawing" xmlns:w10="urn:schemas-microsoft-com:office:word" xmlns:w="http://schemas.openxmlformats.org/wordprocessingml/2006/main" xmlns:w14="http://schemas.microsoft.com/office/word/2010/wordml" xmlns:wpg="http://schemas.microsoft.com/office/word/2010/wordprocessingGroup" xmlns:wpi="http://schemas.microsoft.com/office/word/2010/wordprocessingInk" xmlns:wne="http://schemas.microsoft.com/office/word/2006/wordml" xmlns:wps="http://schemas.microsoft.com/office/word/2010/wordprocessingShape" mc:Ignorable="w14 wp14">
+<w:document xmlns:wpc="http://schemas.microsoft.com/office/word/2010/wordprocessingCanvas" xmlns:cx="http://schemas.microsoft.com/office/drawing/2014/chartex" xmlns:cx1="http://schemas.microsoft.com/office/drawing/2015/9/8/chartex" xmlns:mc="http://schemas.openxmlformats.org/markup-compatibility/2006" xmlns:o="urn:schemas-microsoft-com:office:office" xmlns:r="http://schemas.openxmlformats.org/officeDocument/2006/relationships" xmlns:m="http://schemas.openxmlformats.org/officeDocument/2006/math" xmlns:v="urn:schemas-microsoft-com:vml" xmlns:wp14="http://schemas.microsoft.com/office/word/2010/wordprocessingDrawing" xmlns:wp="http://schemas.openxmlformats.org/drawingml/2006/wordprocessingDrawing" xmlns:w10="urn:schemas-microsoft-com:office:word" xmlns:w="http://schemas.openxmlformats.org/wordprocessingml/2006/main" xmlns:w14="http://schemas.microsoft.com/office/word/2010/wordml" xmlns:w15="http://schemas.microsoft.com/office/word/2012/wordml" xmlns:w16se="http://schemas.microsoft.com/office/word/2015/wordml/symex" xmlns:wpg="http://schemas.microsoft.com/office/word/2010/wordprocessingGroup" xmlns:wpi="http://schemas.microsoft.com/office/word/2010/wordprocessingInk" xmlns:wne="http://schemas.microsoft.com/office/word/2006/wordml" xmlns:wps="http://schemas.microsoft.com/office/word/2010/wordprocessingShape" mc:Ignorable="w14 w15 w16se wp14">
   <w:body>
     <w:tbl>
       <w:tblPr>
-        <w:tblStyle w:val="GridTable1Light"/>
+        <w:tblStyle w:val="GridTable1Light1"/>
         <w:tblW w:w="0" w:type="auto"/>
         <w:tblLook w:val="04A0" w:firstRow="1" w:lastRow="0" w:firstColumn="1" w:lastColumn="0" w:noHBand="0" w:noVBand="1"/>
       </w:tblPr>
@@ -914,8 +914,6 @@
             <w:r>
               <w:t>[13</w:t>
             </w:r>
-            <w:bookmarkStart w:id="0" w:name="_GoBack"/>
-            <w:bookmarkEnd w:id="0"/>
             <w:r>
               <w:t>]</w:t>
             </w:r>
@@ -931,7 +929,7 @@
     </w:p>
     <w:p>
       <w:pPr>
-        <w:pStyle w:val="a3"/>
+        <w:pStyle w:val="ListParagraph"/>
         <w:numPr>
           <w:ilvl w:val="0"/>
           <w:numId w:val="2"/>
@@ -952,7 +950,7 @@
           <w:szCs w:val="22"/>
           <w:lang w:val="en-US" w:eastAsia="en-US"/>
         </w:rPr>
-        <w:t xml:space="preserve">Data does not represent </w:t>
+        <w:t>"STATISTICS AUSTRIA"</w:t>
       </w:r>
       <w:r>
         <w:rPr>
@@ -962,6 +960,46 @@
           <w:szCs w:val="22"/>
           <w:lang w:val="en-US" w:eastAsia="en-US"/>
         </w:rPr>
+        <w:t xml:space="preserve"> d</w:t>
+      </w:r>
+      <w:r>
+        <w:rPr>
+          <w:rFonts w:asciiTheme="minorHAnsi" w:hAnsiTheme="minorHAnsi" w:cstheme="minorBidi"/>
+          <w:color w:val="auto"/>
+          <w:sz w:val="22"/>
+          <w:szCs w:val="22"/>
+          <w:lang w:val="en-US" w:eastAsia="en-US"/>
+        </w:rPr>
+        <w:t xml:space="preserve">ata </w:t>
+      </w:r>
+      <w:r>
+        <w:rPr>
+          <w:rFonts w:asciiTheme="minorHAnsi" w:hAnsiTheme="minorHAnsi" w:cstheme="minorBidi"/>
+          <w:color w:val="auto"/>
+          <w:sz w:val="22"/>
+          <w:szCs w:val="22"/>
+          <w:lang w:val="en-US" w:eastAsia="en-US"/>
+        </w:rPr>
+        <w:t>has been modified and does</w:t>
+      </w:r>
+      <w:r>
+        <w:rPr>
+          <w:rFonts w:asciiTheme="minorHAnsi" w:hAnsiTheme="minorHAnsi" w:cstheme="minorBidi"/>
+          <w:color w:val="auto"/>
+          <w:sz w:val="22"/>
+          <w:szCs w:val="22"/>
+          <w:lang w:val="en-US" w:eastAsia="en-US"/>
+        </w:rPr>
+        <w:t xml:space="preserve"> not represent </w:t>
+      </w:r>
+      <w:r>
+        <w:rPr>
+          <w:rFonts w:asciiTheme="minorHAnsi" w:hAnsiTheme="minorHAnsi" w:cstheme="minorBidi"/>
+          <w:color w:val="auto"/>
+          <w:sz w:val="22"/>
+          <w:szCs w:val="22"/>
+          <w:lang w:val="en-US" w:eastAsia="en-US"/>
+        </w:rPr>
         <w:t>actual</w:t>
       </w:r>
       <w:r>
@@ -974,10 +1012,12 @@
         </w:rPr>
         <w:t xml:space="preserve"> values.</w:t>
       </w:r>
+      <w:bookmarkStart w:id="0" w:name="_GoBack"/>
+      <w:bookmarkEnd w:id="0"/>
     </w:p>
     <w:p>
       <w:pPr>
-        <w:pStyle w:val="a3"/>
+        <w:pStyle w:val="ListParagraph"/>
         <w:numPr>
           <w:ilvl w:val="0"/>
           <w:numId w:val="2"/>
@@ -1037,7 +1077,7 @@
     </w:p>
     <w:p>
       <w:pPr>
-        <w:pStyle w:val="a3"/>
+        <w:pStyle w:val="ListParagraph"/>
         <w:numPr>
           <w:ilvl w:val="0"/>
           <w:numId w:val="2"/>
@@ -1117,7 +1157,7 @@
     </w:p>
     <w:p>
       <w:pPr>
-        <w:pStyle w:val="a3"/>
+        <w:pStyle w:val="ListParagraph"/>
         <w:numPr>
           <w:ilvl w:val="0"/>
           <w:numId w:val="2"/>
@@ -1229,7 +1269,7 @@
     </w:p>
     <w:p>
       <w:pPr>
-        <w:pStyle w:val="a3"/>
+        <w:pStyle w:val="ListParagraph"/>
         <w:numPr>
           <w:ilvl w:val="0"/>
           <w:numId w:val="2"/>
@@ -1277,7 +1317,7 @@
     </w:p>
     <w:p>
       <w:pPr>
-        <w:pStyle w:val="a3"/>
+        <w:pStyle w:val="ListParagraph"/>
         <w:numPr>
           <w:ilvl w:val="0"/>
           <w:numId w:val="2"/>
@@ -1335,7 +1375,7 @@
     </w:p>
     <w:p>
       <w:pPr>
-        <w:pStyle w:val="a3"/>
+        <w:pStyle w:val="ListParagraph"/>
         <w:numPr>
           <w:ilvl w:val="0"/>
           <w:numId w:val="2"/>
@@ -1449,7 +1489,7 @@
     </w:p>
     <w:p>
       <w:pPr>
-        <w:pStyle w:val="a3"/>
+        <w:pStyle w:val="ListParagraph"/>
         <w:numPr>
           <w:ilvl w:val="0"/>
           <w:numId w:val="2"/>
@@ -1573,7 +1613,7 @@
     </w:p>
     <w:p>
       <w:pPr>
-        <w:pStyle w:val="a3"/>
+        <w:pStyle w:val="ListParagraph"/>
         <w:numPr>
           <w:ilvl w:val="0"/>
           <w:numId w:val="2"/>
@@ -1687,7 +1727,7 @@
     </w:p>
     <w:p>
       <w:pPr>
-        <w:pStyle w:val="a3"/>
+        <w:pStyle w:val="ListParagraph"/>
         <w:numPr>
           <w:ilvl w:val="0"/>
           <w:numId w:val="2"/>
@@ -1801,7 +1841,7 @@
     </w:p>
     <w:p>
       <w:pPr>
-        <w:pStyle w:val="a3"/>
+        <w:pStyle w:val="ListParagraph"/>
         <w:numPr>
           <w:ilvl w:val="0"/>
           <w:numId w:val="2"/>
@@ -1970,7 +2010,7 @@
     </w:p>
     <w:p>
       <w:pPr>
-        <w:pStyle w:val="a3"/>
+        <w:pStyle w:val="ListParagraph"/>
         <w:numPr>
           <w:ilvl w:val="0"/>
           <w:numId w:val="2"/>
@@ -2056,7 +2096,7 @@
           <w:szCs w:val="22"/>
           <w:lang w:eastAsia="en-US"/>
         </w:rPr>
-        <w:t>Lodron-Universität</w:t>
+        <w:t>Lodron</w:t>
       </w:r>
       <w:proofErr w:type="spellEnd"/>
       <w:r>
@@ -2067,12 +2107,12 @@
           <w:szCs w:val="22"/>
           <w:lang w:eastAsia="en-US"/>
         </w:rPr>
-        <w:t xml:space="preserve"> Salzburg &lt;https://online.uni-salzburg.at/plus_online/wbMitteilungsblaetter.displayHTML?pNr=46397&amp;pQuery=&gt; [Accessed 11 January 2018]</w:t>
+        <w:t>-Universität Salzburg &lt;https://online.uni-salzburg.at/plus_online/wbMitteilungsblaetter.displayHTML?pNr=46397&amp;pQuery=&gt; [Accessed 11 January 2018]</w:t>
       </w:r>
     </w:p>
     <w:p>
       <w:pPr>
-        <w:pStyle w:val="a7"/>
+        <w:pStyle w:val="FootnoteText"/>
         <w:numPr>
           <w:ilvl w:val="0"/>
           <w:numId w:val="2"/>
@@ -2193,8 +2233,8 @@
 </file>
 
 <file path=word/numbering.xml><?xml version="1.0" encoding="utf-8"?>
-<w:numbering xmlns:wpc="http://schemas.microsoft.com/office/word/2010/wordprocessingCanvas" xmlns:mc="http://schemas.openxmlformats.org/markup-compatibility/2006" xmlns:o="urn:schemas-microsoft-com:office:office" xmlns:r="http://schemas.openxmlformats.org/officeDocument/2006/relationships" xmlns:m="http://schemas.openxmlformats.org/officeDocument/2006/math" xmlns:v="urn:schemas-microsoft-com:vml" xmlns:wp14="http://schemas.microsoft.com/office/word/2010/wordprocessingDrawing" xmlns:wp="http://schemas.openxmlformats.org/drawingml/2006/wordprocessingDrawing" xmlns:w10="urn:schemas-microsoft-com:office:word" xmlns:w="http://schemas.openxmlformats.org/wordprocessingml/2006/main" xmlns:w14="http://schemas.microsoft.com/office/word/2010/wordml" xmlns:wpg="http://schemas.microsoft.com/office/word/2010/wordprocessingGroup" xmlns:wpi="http://schemas.microsoft.com/office/word/2010/wordprocessingInk" xmlns:wne="http://schemas.microsoft.com/office/word/2006/wordml" xmlns:wps="http://schemas.microsoft.com/office/word/2010/wordprocessingShape" mc:Ignorable="w14 wp14">
-  <w:abstractNum w:abstractNumId="0">
+<w:numbering xmlns:wpc="http://schemas.microsoft.com/office/word/2010/wordprocessingCanvas" xmlns:cx="http://schemas.microsoft.com/office/drawing/2014/chartex" xmlns:cx1="http://schemas.microsoft.com/office/drawing/2015/9/8/chartex" xmlns:mc="http://schemas.openxmlformats.org/markup-compatibility/2006" xmlns:o="urn:schemas-microsoft-com:office:office" xmlns:r="http://schemas.openxmlformats.org/officeDocument/2006/relationships" xmlns:m="http://schemas.openxmlformats.org/officeDocument/2006/math" xmlns:v="urn:schemas-microsoft-com:vml" xmlns:wp14="http://schemas.microsoft.com/office/word/2010/wordprocessingDrawing" xmlns:wp="http://schemas.openxmlformats.org/drawingml/2006/wordprocessingDrawing" xmlns:w10="urn:schemas-microsoft-com:office:word" xmlns:w="http://schemas.openxmlformats.org/wordprocessingml/2006/main" xmlns:w14="http://schemas.microsoft.com/office/word/2010/wordml" xmlns:w15="http://schemas.microsoft.com/office/word/2012/wordml" xmlns:w16se="http://schemas.microsoft.com/office/word/2015/wordml/symex" xmlns:wpg="http://schemas.microsoft.com/office/word/2010/wordprocessingGroup" xmlns:wpi="http://schemas.microsoft.com/office/word/2010/wordprocessingInk" xmlns:wne="http://schemas.microsoft.com/office/word/2006/wordml" xmlns:wps="http://schemas.microsoft.com/office/word/2010/wordprocessingShape" mc:Ignorable="w14 w15 w16se wp14">
+  <w:abstractNum w:abstractNumId="0" w15:restartNumberingAfterBreak="0">
     <w:nsid w:val="055B2CDF"/>
     <w:multiLevelType w:val="hybridMultilevel"/>
     <w:tmpl w:val="F3A0CB10"/>
@@ -2283,7 +2323,7 @@
       </w:pPr>
     </w:lvl>
   </w:abstractNum>
-  <w:abstractNum w:abstractNumId="1">
+  <w:abstractNum w:abstractNumId="1" w15:restartNumberingAfterBreak="0">
     <w:nsid w:val="39581AEA"/>
     <w:multiLevelType w:val="hybridMultilevel"/>
     <w:tmpl w:val="544C42D8"/>
@@ -2369,7 +2409,7 @@
       </w:pPr>
     </w:lvl>
   </w:abstractNum>
-  <w:abstractNum w:abstractNumId="2">
+  <w:abstractNum w:abstractNumId="2" w15:restartNumberingAfterBreak="0">
     <w:nsid w:val="52A969CF"/>
     <w:multiLevelType w:val="hybridMultilevel"/>
     <w:tmpl w:val="F3A0CB10"/>
@@ -2458,7 +2498,7 @@
       </w:pPr>
     </w:lvl>
   </w:abstractNum>
-  <w:abstractNum w:abstractNumId="3">
+  <w:abstractNum w:abstractNumId="3" w15:restartNumberingAfterBreak="0">
     <w:nsid w:val="736D5BBD"/>
     <w:multiLevelType w:val="hybridMultilevel"/>
     <w:tmpl w:val="544C42D8"/>
@@ -2587,7 +2627,7 @@
 </file>
 
 <file path=word/styles.xml><?xml version="1.0" encoding="utf-8"?>
-<w:styles xmlns:mc="http://schemas.openxmlformats.org/markup-compatibility/2006" xmlns:r="http://schemas.openxmlformats.org/officeDocument/2006/relationships" xmlns:w="http://schemas.openxmlformats.org/wordprocessingml/2006/main" xmlns:w14="http://schemas.microsoft.com/office/word/2010/wordml" mc:Ignorable="w14">
+<w:styles xmlns:mc="http://schemas.openxmlformats.org/markup-compatibility/2006" xmlns:r="http://schemas.openxmlformats.org/officeDocument/2006/relationships" xmlns:w="http://schemas.openxmlformats.org/wordprocessingml/2006/main" xmlns:w14="http://schemas.microsoft.com/office/word/2010/wordml" xmlns:w15="http://schemas.microsoft.com/office/word/2012/wordml" xmlns:w16se="http://schemas.microsoft.com/office/word/2015/wordml/symex" mc:Ignorable="w14 w15 w16se">
   <w:docDefaults>
     <w:rPrDefault>
       <w:rPr>
@@ -2603,154 +2643,388 @@
       </w:pPr>
     </w:pPrDefault>
   </w:docDefaults>
-  <w:latentStyles w:defLockedState="0" w:defUIPriority="99" w:defSemiHidden="1" w:defUnhideWhenUsed="1" w:defQFormat="0" w:count="267">
-    <w:lsdException w:name="Normal" w:semiHidden="0" w:uiPriority="0" w:unhideWhenUsed="0" w:qFormat="1"/>
-    <w:lsdException w:name="heading 1" w:semiHidden="0" w:uiPriority="9" w:unhideWhenUsed="0" w:qFormat="1"/>
-    <w:lsdException w:name="heading 2" w:uiPriority="9" w:qFormat="1"/>
-    <w:lsdException w:name="heading 3" w:uiPriority="9" w:qFormat="1"/>
-    <w:lsdException w:name="heading 4" w:uiPriority="9" w:qFormat="1"/>
-    <w:lsdException w:name="heading 5" w:uiPriority="9" w:qFormat="1"/>
-    <w:lsdException w:name="heading 6" w:uiPriority="9" w:qFormat="1"/>
-    <w:lsdException w:name="heading 7" w:uiPriority="9" w:qFormat="1"/>
-    <w:lsdException w:name="heading 8" w:uiPriority="9" w:qFormat="1"/>
-    <w:lsdException w:name="heading 9" w:uiPriority="9" w:qFormat="1"/>
-    <w:lsdException w:name="toc 1" w:uiPriority="39"/>
-    <w:lsdException w:name="toc 2" w:uiPriority="39"/>
-    <w:lsdException w:name="toc 3" w:uiPriority="39"/>
-    <w:lsdException w:name="toc 4" w:uiPriority="39"/>
-    <w:lsdException w:name="toc 5" w:uiPriority="39"/>
-    <w:lsdException w:name="toc 6" w:uiPriority="39"/>
-    <w:lsdException w:name="toc 7" w:uiPriority="39"/>
-    <w:lsdException w:name="toc 8" w:uiPriority="39"/>
-    <w:lsdException w:name="toc 9" w:uiPriority="39"/>
-    <w:lsdException w:name="caption" w:uiPriority="35" w:qFormat="1"/>
-    <w:lsdException w:name="Title" w:semiHidden="0" w:uiPriority="10" w:unhideWhenUsed="0" w:qFormat="1"/>
-    <w:lsdException w:name="Default Paragraph Font" w:uiPriority="1"/>
-    <w:lsdException w:name="Subtitle" w:semiHidden="0" w:uiPriority="11" w:unhideWhenUsed="0" w:qFormat="1"/>
-    <w:lsdException w:name="Strong" w:semiHidden="0" w:uiPriority="22" w:unhideWhenUsed="0" w:qFormat="1"/>
-    <w:lsdException w:name="Emphasis" w:semiHidden="0" w:uiPriority="20" w:unhideWhenUsed="0" w:qFormat="1"/>
-    <w:lsdException w:name="Table Grid" w:semiHidden="0" w:uiPriority="39" w:unhideWhenUsed="0"/>
-    <w:lsdException w:name="Placeholder Text" w:unhideWhenUsed="0"/>
-    <w:lsdException w:name="No Spacing" w:semiHidden="0" w:uiPriority="1" w:unhideWhenUsed="0" w:qFormat="1"/>
-    <w:lsdException w:name="Light Shading" w:semiHidden="0" w:uiPriority="60" w:unhideWhenUsed="0"/>
-    <w:lsdException w:name="Light List" w:semiHidden="0" w:uiPriority="61" w:unhideWhenUsed="0"/>
-    <w:lsdException w:name="Light Grid" w:semiHidden="0" w:uiPriority="62" w:unhideWhenUsed="0"/>
-    <w:lsdException w:name="Medium Shading 1" w:semiHidden="0" w:uiPriority="63" w:unhideWhenUsed="0"/>
-    <w:lsdException w:name="Medium Shading 2" w:semiHidden="0" w:uiPriority="64" w:unhideWhenUsed="0"/>
-    <w:lsdException w:name="Medium List 1" w:semiHidden="0" w:uiPriority="65" w:unhideWhenUsed="0"/>
-    <w:lsdException w:name="Medium List 2" w:semiHidden="0" w:uiPriority="66" w:unhideWhenUsed="0"/>
-    <w:lsdException w:name="Medium Grid 1" w:semiHidden="0" w:uiPriority="67" w:unhideWhenUsed="0"/>
-    <w:lsdException w:name="Medium Grid 2" w:semiHidden="0" w:uiPriority="68" w:unhideWhenUsed="0"/>
-    <w:lsdException w:name="Medium Grid 3" w:semiHidden="0" w:uiPriority="69" w:unhideWhenUsed="0"/>
-    <w:lsdException w:name="Dark List" w:semiHidden="0" w:uiPriority="70" w:unhideWhenUsed="0"/>
-    <w:lsdException w:name="Colorful Shading" w:semiHidden="0" w:uiPriority="71" w:unhideWhenUsed="0"/>
-    <w:lsdException w:name="Colorful List" w:semiHidden="0" w:uiPriority="72" w:unhideWhenUsed="0"/>
-    <w:lsdException w:name="Colorful Grid" w:semiHidden="0" w:uiPriority="73" w:unhideWhenUsed="0"/>
-    <w:lsdException w:name="Light Shading Accent 1" w:semiHidden="0" w:uiPriority="60" w:unhideWhenUsed="0"/>
-    <w:lsdException w:name="Light List Accent 1" w:semiHidden="0" w:uiPriority="61" w:unhideWhenUsed="0"/>
-    <w:lsdException w:name="Light Grid Accent 1" w:semiHidden="0" w:uiPriority="62" w:unhideWhenUsed="0"/>
-    <w:lsdException w:name="Medium Shading 1 Accent 1" w:semiHidden="0" w:uiPriority="63" w:unhideWhenUsed="0"/>
-    <w:lsdException w:name="Medium Shading 2 Accent 1" w:semiHidden="0" w:uiPriority="64" w:unhideWhenUsed="0"/>
-    <w:lsdException w:name="Medium List 1 Accent 1" w:semiHidden="0" w:uiPriority="65" w:unhideWhenUsed="0"/>
-    <w:lsdException w:name="Revision" w:unhideWhenUsed="0"/>
-    <w:lsdException w:name="List Paragraph" w:semiHidden="0" w:uiPriority="34" w:unhideWhenUsed="0" w:qFormat="1"/>
-    <w:lsdException w:name="Quote" w:semiHidden="0" w:uiPriority="29" w:unhideWhenUsed="0" w:qFormat="1"/>
-    <w:lsdException w:name="Intense Quote" w:semiHidden="0" w:uiPriority="30" w:unhideWhenUsed="0" w:qFormat="1"/>
-    <w:lsdException w:name="Medium List 2 Accent 1" w:semiHidden="0" w:uiPriority="66" w:unhideWhenUsed="0"/>
-    <w:lsdException w:name="Medium Grid 1 Accent 1" w:semiHidden="0" w:uiPriority="67" w:unhideWhenUsed="0"/>
-    <w:lsdException w:name="Medium Grid 2 Accent 1" w:semiHidden="0" w:uiPriority="68" w:unhideWhenUsed="0"/>
-    <w:lsdException w:name="Medium Grid 3 Accent 1" w:semiHidden="0" w:uiPriority="69" w:unhideWhenUsed="0"/>
-    <w:lsdException w:name="Dark List Accent 1" w:semiHidden="0" w:uiPriority="70" w:unhideWhenUsed="0"/>
-    <w:lsdException w:name="Colorful Shading Accent 1" w:semiHidden="0" w:uiPriority="71" w:unhideWhenUsed="0"/>
-    <w:lsdException w:name="Colorful List Accent 1" w:semiHidden="0" w:uiPriority="72" w:unhideWhenUsed="0"/>
-    <w:lsdException w:name="Colorful Grid Accent 1" w:semiHidden="0" w:uiPriority="73" w:unhideWhenUsed="0"/>
-    <w:lsdException w:name="Light Shading Accent 2" w:semiHidden="0" w:uiPriority="60" w:unhideWhenUsed="0"/>
-    <w:lsdException w:name="Light List Accent 2" w:semiHidden="0" w:uiPriority="61" w:unhideWhenUsed="0"/>
-    <w:lsdException w:name="Light Grid Accent 2" w:semiHidden="0" w:uiPriority="62" w:unhideWhenUsed="0"/>
-    <w:lsdException w:name="Medium Shading 1 Accent 2" w:semiHidden="0" w:uiPriority="63" w:unhideWhenUsed="0"/>
-    <w:lsdException w:name="Medium Shading 2 Accent 2" w:semiHidden="0" w:uiPriority="64" w:unhideWhenUsed="0"/>
-    <w:lsdException w:name="Medium List 1 Accent 2" w:semiHidden="0" w:uiPriority="65" w:unhideWhenUsed="0"/>
-    <w:lsdException w:name="Medium List 2 Accent 2" w:semiHidden="0" w:uiPriority="66" w:unhideWhenUsed="0"/>
-    <w:lsdException w:name="Medium Grid 1 Accent 2" w:semiHidden="0" w:uiPriority="67" w:unhideWhenUsed="0"/>
-    <w:lsdException w:name="Medium Grid 2 Accent 2" w:semiHidden="0" w:uiPriority="68" w:unhideWhenUsed="0"/>
-    <w:lsdException w:name="Medium Grid 3 Accent 2" w:semiHidden="0" w:uiPriority="69" w:unhideWhenUsed="0"/>
-    <w:lsdException w:name="Dark List Accent 2" w:semiHidden="0" w:uiPriority="70" w:unhideWhenUsed="0"/>
-    <w:lsdException w:name="Colorful Shading Accent 2" w:semiHidden="0" w:uiPriority="71" w:unhideWhenUsed="0"/>
-    <w:lsdException w:name="Colorful List Accent 2" w:semiHidden="0" w:uiPriority="72" w:unhideWhenUsed="0"/>
-    <w:lsdException w:name="Colorful Grid Accent 2" w:semiHidden="0" w:uiPriority="73" w:unhideWhenUsed="0"/>
-    <w:lsdException w:name="Light Shading Accent 3" w:semiHidden="0" w:uiPriority="60" w:unhideWhenUsed="0"/>
-    <w:lsdException w:name="Light List Accent 3" w:semiHidden="0" w:uiPriority="61" w:unhideWhenUsed="0"/>
-    <w:lsdException w:name="Light Grid Accent 3" w:semiHidden="0" w:uiPriority="62" w:unhideWhenUsed="0"/>
-    <w:lsdException w:name="Medium Shading 1 Accent 3" w:semiHidden="0" w:uiPriority="63" w:unhideWhenUsed="0"/>
-    <w:lsdException w:name="Medium Shading 2 Accent 3" w:semiHidden="0" w:uiPriority="64" w:unhideWhenUsed="0"/>
-    <w:lsdException w:name="Medium List 1 Accent 3" w:semiHidden="0" w:uiPriority="65" w:unhideWhenUsed="0"/>
-    <w:lsdException w:name="Medium List 2 Accent 3" w:semiHidden="0" w:uiPriority="66" w:unhideWhenUsed="0"/>
-    <w:lsdException w:name="Medium Grid 1 Accent 3" w:semiHidden="0" w:uiPriority="67" w:unhideWhenUsed="0"/>
-    <w:lsdException w:name="Medium Grid 2 Accent 3" w:semiHidden="0" w:uiPriority="68" w:unhideWhenUsed="0"/>
-    <w:lsdException w:name="Medium Grid 3 Accent 3" w:semiHidden="0" w:uiPriority="69" w:unhideWhenUsed="0"/>
-    <w:lsdException w:name="Dark List Accent 3" w:semiHidden="0" w:uiPriority="70" w:unhideWhenUsed="0"/>
-    <w:lsdException w:name="Colorful Shading Accent 3" w:semiHidden="0" w:uiPriority="71" w:unhideWhenUsed="0"/>
-    <w:lsdException w:name="Colorful List Accent 3" w:semiHidden="0" w:uiPriority="72" w:unhideWhenUsed="0"/>
-    <w:lsdException w:name="Colorful Grid Accent 3" w:semiHidden="0" w:uiPriority="73" w:unhideWhenUsed="0"/>
-    <w:lsdException w:name="Light Shading Accent 4" w:semiHidden="0" w:uiPriority="60" w:unhideWhenUsed="0"/>
-    <w:lsdException w:name="Light List Accent 4" w:semiHidden="0" w:uiPriority="61" w:unhideWhenUsed="0"/>
-    <w:lsdException w:name="Light Grid Accent 4" w:semiHidden="0" w:uiPriority="62" w:unhideWhenUsed="0"/>
-    <w:lsdException w:name="Medium Shading 1 Accent 4" w:semiHidden="0" w:uiPriority="63" w:unhideWhenUsed="0"/>
-    <w:lsdException w:name="Medium Shading 2 Accent 4" w:semiHidden="0" w:uiPriority="64" w:unhideWhenUsed="0"/>
-    <w:lsdException w:name="Medium List 1 Accent 4" w:semiHidden="0" w:uiPriority="65" w:unhideWhenUsed="0"/>
-    <w:lsdException w:name="Medium List 2 Accent 4" w:semiHidden="0" w:uiPriority="66" w:unhideWhenUsed="0"/>
-    <w:lsdException w:name="Medium Grid 1 Accent 4" w:semiHidden="0" w:uiPriority="67" w:unhideWhenUsed="0"/>
-    <w:lsdException w:name="Medium Grid 2 Accent 4" w:semiHidden="0" w:uiPriority="68" w:unhideWhenUsed="0"/>
-    <w:lsdException w:name="Medium Grid 3 Accent 4" w:semiHidden="0" w:uiPriority="69" w:unhideWhenUsed="0"/>
-    <w:lsdException w:name="Dark List Accent 4" w:semiHidden="0" w:uiPriority="70" w:unhideWhenUsed="0"/>
-    <w:lsdException w:name="Colorful Shading Accent 4" w:semiHidden="0" w:uiPriority="71" w:unhideWhenUsed="0"/>
-    <w:lsdException w:name="Colorful List Accent 4" w:semiHidden="0" w:uiPriority="72" w:unhideWhenUsed="0"/>
-    <w:lsdException w:name="Colorful Grid Accent 4" w:semiHidden="0" w:uiPriority="73" w:unhideWhenUsed="0"/>
-    <w:lsdException w:name="Light Shading Accent 5" w:semiHidden="0" w:uiPriority="60" w:unhideWhenUsed="0"/>
-    <w:lsdException w:name="Light List Accent 5" w:semiHidden="0" w:uiPriority="61" w:unhideWhenUsed="0"/>
-    <w:lsdException w:name="Light Grid Accent 5" w:semiHidden="0" w:uiPriority="62" w:unhideWhenUsed="0"/>
-    <w:lsdException w:name="Medium Shading 1 Accent 5" w:semiHidden="0" w:uiPriority="63" w:unhideWhenUsed="0"/>
-    <w:lsdException w:name="Medium Shading 2 Accent 5" w:semiHidden="0" w:uiPriority="64" w:unhideWhenUsed="0"/>
-    <w:lsdException w:name="Medium List 1 Accent 5" w:semiHidden="0" w:uiPriority="65" w:unhideWhenUsed="0"/>
-    <w:lsdException w:name="Medium List 2 Accent 5" w:semiHidden="0" w:uiPriority="66" w:unhideWhenUsed="0"/>
-    <w:lsdException w:name="Medium Grid 1 Accent 5" w:semiHidden="0" w:uiPriority="67" w:unhideWhenUsed="0"/>
-    <w:lsdException w:name="Medium Grid 2 Accent 5" w:semiHidden="0" w:uiPriority="68" w:unhideWhenUsed="0"/>
-    <w:lsdException w:name="Medium Grid 3 Accent 5" w:semiHidden="0" w:uiPriority="69" w:unhideWhenUsed="0"/>
-    <w:lsdException w:name="Dark List Accent 5" w:semiHidden="0" w:uiPriority="70" w:unhideWhenUsed="0"/>
-    <w:lsdException w:name="Colorful Shading Accent 5" w:semiHidden="0" w:uiPriority="71" w:unhideWhenUsed="0"/>
-    <w:lsdException w:name="Colorful List Accent 5" w:semiHidden="0" w:uiPriority="72" w:unhideWhenUsed="0"/>
-    <w:lsdException w:name="Colorful Grid Accent 5" w:semiHidden="0" w:uiPriority="73" w:unhideWhenUsed="0"/>
-    <w:lsdException w:name="Light Shading Accent 6" w:semiHidden="0" w:uiPriority="60" w:unhideWhenUsed="0"/>
-    <w:lsdException w:name="Light List Accent 6" w:semiHidden="0" w:uiPriority="61" w:unhideWhenUsed="0"/>
-    <w:lsdException w:name="Light Grid Accent 6" w:semiHidden="0" w:uiPriority="62" w:unhideWhenUsed="0"/>
-    <w:lsdException w:name="Medium Shading 1 Accent 6" w:semiHidden="0" w:uiPriority="63" w:unhideWhenUsed="0"/>
-    <w:lsdException w:name="Medium Shading 2 Accent 6" w:semiHidden="0" w:uiPriority="64" w:unhideWhenUsed="0"/>
-    <w:lsdException w:name="Medium List 1 Accent 6" w:semiHidden="0" w:uiPriority="65" w:unhideWhenUsed="0"/>
-    <w:lsdException w:name="Medium List 2 Accent 6" w:semiHidden="0" w:uiPriority="66" w:unhideWhenUsed="0"/>
-    <w:lsdException w:name="Medium Grid 1 Accent 6" w:semiHidden="0" w:uiPriority="67" w:unhideWhenUsed="0"/>
-    <w:lsdException w:name="Medium Grid 2 Accent 6" w:semiHidden="0" w:uiPriority="68" w:unhideWhenUsed="0"/>
-    <w:lsdException w:name="Medium Grid 3 Accent 6" w:semiHidden="0" w:uiPriority="69" w:unhideWhenUsed="0"/>
-    <w:lsdException w:name="Dark List Accent 6" w:semiHidden="0" w:uiPriority="70" w:unhideWhenUsed="0"/>
-    <w:lsdException w:name="Colorful Shading Accent 6" w:semiHidden="0" w:uiPriority="71" w:unhideWhenUsed="0"/>
-    <w:lsdException w:name="Colorful List Accent 6" w:semiHidden="0" w:uiPriority="72" w:unhideWhenUsed="0"/>
-    <w:lsdException w:name="Colorful Grid Accent 6" w:semiHidden="0" w:uiPriority="73" w:unhideWhenUsed="0"/>
-    <w:lsdException w:name="Subtle Emphasis" w:semiHidden="0" w:uiPriority="19" w:unhideWhenUsed="0" w:qFormat="1"/>
-    <w:lsdException w:name="Intense Emphasis" w:semiHidden="0" w:uiPriority="21" w:unhideWhenUsed="0" w:qFormat="1"/>
-    <w:lsdException w:name="Subtle Reference" w:semiHidden="0" w:uiPriority="31" w:unhideWhenUsed="0" w:qFormat="1"/>
-    <w:lsdException w:name="Intense Reference" w:semiHidden="0" w:uiPriority="32" w:unhideWhenUsed="0" w:qFormat="1"/>
-    <w:lsdException w:name="Book Title" w:semiHidden="0" w:uiPriority="33" w:unhideWhenUsed="0" w:qFormat="1"/>
-    <w:lsdException w:name="Bibliography" w:uiPriority="37"/>
-    <w:lsdException w:name="TOC Heading" w:uiPriority="39" w:qFormat="1"/>
+  <w:latentStyles w:defLockedState="0" w:defUIPriority="99" w:defSemiHidden="0" w:defUnhideWhenUsed="0" w:defQFormat="0" w:count="371">
+    <w:lsdException w:name="Normal" w:uiPriority="0" w:qFormat="1"/>
+    <w:lsdException w:name="heading 1" w:uiPriority="9" w:qFormat="1"/>
+    <w:lsdException w:name="heading 2" w:semiHidden="1" w:uiPriority="9" w:unhideWhenUsed="1" w:qFormat="1"/>
+    <w:lsdException w:name="heading 3" w:semiHidden="1" w:uiPriority="9" w:unhideWhenUsed="1" w:qFormat="1"/>
+    <w:lsdException w:name="heading 4" w:semiHidden="1" w:uiPriority="9" w:unhideWhenUsed="1" w:qFormat="1"/>
+    <w:lsdException w:name="heading 5" w:semiHidden="1" w:uiPriority="9" w:unhideWhenUsed="1" w:qFormat="1"/>
+    <w:lsdException w:name="heading 6" w:semiHidden="1" w:uiPriority="9" w:unhideWhenUsed="1" w:qFormat="1"/>
+    <w:lsdException w:name="heading 7" w:semiHidden="1" w:uiPriority="9" w:unhideWhenUsed="1" w:qFormat="1"/>
+    <w:lsdException w:name="heading 8" w:semiHidden="1" w:uiPriority="9" w:unhideWhenUsed="1" w:qFormat="1"/>
+    <w:lsdException w:name="heading 9" w:semiHidden="1" w:uiPriority="9" w:unhideWhenUsed="1" w:qFormat="1"/>
+    <w:lsdException w:name="index 1" w:semiHidden="1" w:unhideWhenUsed="1"/>
+    <w:lsdException w:name="index 2" w:semiHidden="1" w:unhideWhenUsed="1"/>
+    <w:lsdException w:name="index 3" w:semiHidden="1" w:unhideWhenUsed="1"/>
+    <w:lsdException w:name="index 4" w:semiHidden="1" w:unhideWhenUsed="1"/>
+    <w:lsdException w:name="index 5" w:semiHidden="1" w:unhideWhenUsed="1"/>
+    <w:lsdException w:name="index 6" w:semiHidden="1" w:unhideWhenUsed="1"/>
+    <w:lsdException w:name="index 7" w:semiHidden="1" w:unhideWhenUsed="1"/>
+    <w:lsdException w:name="index 8" w:semiHidden="1" w:unhideWhenUsed="1"/>
+    <w:lsdException w:name="index 9" w:semiHidden="1" w:unhideWhenUsed="1"/>
+    <w:lsdException w:name="toc 1" w:semiHidden="1" w:uiPriority="39" w:unhideWhenUsed="1"/>
+    <w:lsdException w:name="toc 2" w:semiHidden="1" w:uiPriority="39" w:unhideWhenUsed="1"/>
+    <w:lsdException w:name="toc 3" w:semiHidden="1" w:uiPriority="39" w:unhideWhenUsed="1"/>
+    <w:lsdException w:name="toc 4" w:semiHidden="1" w:uiPriority="39" w:unhideWhenUsed="1"/>
+    <w:lsdException w:name="toc 5" w:semiHidden="1" w:uiPriority="39" w:unhideWhenUsed="1"/>
+    <w:lsdException w:name="toc 6" w:semiHidden="1" w:uiPriority="39" w:unhideWhenUsed="1"/>
+    <w:lsdException w:name="toc 7" w:semiHidden="1" w:uiPriority="39" w:unhideWhenUsed="1"/>
+    <w:lsdException w:name="toc 8" w:semiHidden="1" w:uiPriority="39" w:unhideWhenUsed="1"/>
+    <w:lsdException w:name="toc 9" w:semiHidden="1" w:uiPriority="39" w:unhideWhenUsed="1"/>
+    <w:lsdException w:name="Normal Indent" w:semiHidden="1" w:unhideWhenUsed="1"/>
+    <w:lsdException w:name="footnote text" w:semiHidden="1" w:unhideWhenUsed="1"/>
+    <w:lsdException w:name="annotation text" w:semiHidden="1" w:unhideWhenUsed="1"/>
+    <w:lsdException w:name="header" w:semiHidden="1" w:unhideWhenUsed="1"/>
+    <w:lsdException w:name="footer" w:semiHidden="1" w:unhideWhenUsed="1"/>
+    <w:lsdException w:name="index heading" w:semiHidden="1" w:unhideWhenUsed="1"/>
+    <w:lsdException w:name="caption" w:semiHidden="1" w:uiPriority="35" w:unhideWhenUsed="1" w:qFormat="1"/>
+    <w:lsdException w:name="table of figures" w:semiHidden="1" w:unhideWhenUsed="1"/>
+    <w:lsdException w:name="envelope address" w:semiHidden="1" w:unhideWhenUsed="1"/>
+    <w:lsdException w:name="envelope return" w:semiHidden="1" w:unhideWhenUsed="1"/>
+    <w:lsdException w:name="footnote reference" w:semiHidden="1" w:unhideWhenUsed="1"/>
+    <w:lsdException w:name="annotation reference" w:semiHidden="1" w:unhideWhenUsed="1"/>
+    <w:lsdException w:name="line number" w:semiHidden="1" w:unhideWhenUsed="1"/>
+    <w:lsdException w:name="page number" w:semiHidden="1" w:unhideWhenUsed="1"/>
+    <w:lsdException w:name="endnote reference" w:semiHidden="1" w:unhideWhenUsed="1"/>
+    <w:lsdException w:name="endnote text" w:semiHidden="1" w:unhideWhenUsed="1"/>
+    <w:lsdException w:name="table of authorities" w:semiHidden="1" w:unhideWhenUsed="1"/>
+    <w:lsdException w:name="macro" w:semiHidden="1" w:unhideWhenUsed="1"/>
+    <w:lsdException w:name="toa heading" w:semiHidden="1" w:unhideWhenUsed="1"/>
+    <w:lsdException w:name="List" w:semiHidden="1" w:unhideWhenUsed="1"/>
+    <w:lsdException w:name="List Bullet" w:semiHidden="1" w:unhideWhenUsed="1"/>
+    <w:lsdException w:name="List Number" w:semiHidden="1" w:unhideWhenUsed="1"/>
+    <w:lsdException w:name="List 2" w:semiHidden="1" w:unhideWhenUsed="1"/>
+    <w:lsdException w:name="List 3" w:semiHidden="1" w:unhideWhenUsed="1"/>
+    <w:lsdException w:name="List 4" w:semiHidden="1" w:unhideWhenUsed="1"/>
+    <w:lsdException w:name="List 5" w:semiHidden="1" w:unhideWhenUsed="1"/>
+    <w:lsdException w:name="List Bullet 2" w:semiHidden="1" w:unhideWhenUsed="1"/>
+    <w:lsdException w:name="List Bullet 3" w:semiHidden="1" w:unhideWhenUsed="1"/>
+    <w:lsdException w:name="List Bullet 4" w:semiHidden="1" w:unhideWhenUsed="1"/>
+    <w:lsdException w:name="List Bullet 5" w:semiHidden="1" w:unhideWhenUsed="1"/>
+    <w:lsdException w:name="List Number 2" w:semiHidden="1" w:unhideWhenUsed="1"/>
+    <w:lsdException w:name="List Number 3" w:semiHidden="1" w:unhideWhenUsed="1"/>
+    <w:lsdException w:name="List Number 4" w:semiHidden="1" w:unhideWhenUsed="1"/>
+    <w:lsdException w:name="List Number 5" w:semiHidden="1" w:unhideWhenUsed="1"/>
+    <w:lsdException w:name="Title" w:uiPriority="10" w:qFormat="1"/>
+    <w:lsdException w:name="Closing" w:semiHidden="1" w:unhideWhenUsed="1"/>
+    <w:lsdException w:name="Signature" w:semiHidden="1" w:unhideWhenUsed="1"/>
+    <w:lsdException w:name="Default Paragraph Font" w:semiHidden="1" w:uiPriority="1" w:unhideWhenUsed="1"/>
+    <w:lsdException w:name="Body Text" w:semiHidden="1" w:unhideWhenUsed="1"/>
+    <w:lsdException w:name="Body Text Indent" w:semiHidden="1" w:unhideWhenUsed="1"/>
+    <w:lsdException w:name="List Continue" w:semiHidden="1" w:unhideWhenUsed="1"/>
+    <w:lsdException w:name="List Continue 2" w:semiHidden="1" w:unhideWhenUsed="1"/>
+    <w:lsdException w:name="List Continue 3" w:semiHidden="1" w:unhideWhenUsed="1"/>
+    <w:lsdException w:name="List Continue 4" w:semiHidden="1" w:unhideWhenUsed="1"/>
+    <w:lsdException w:name="List Continue 5" w:semiHidden="1" w:unhideWhenUsed="1"/>
+    <w:lsdException w:name="Message Header" w:semiHidden="1" w:unhideWhenUsed="1"/>
+    <w:lsdException w:name="Subtitle" w:uiPriority="11" w:qFormat="1"/>
+    <w:lsdException w:name="Salutation" w:semiHidden="1" w:unhideWhenUsed="1"/>
+    <w:lsdException w:name="Date" w:semiHidden="1" w:unhideWhenUsed="1"/>
+    <w:lsdException w:name="Body Text First Indent" w:semiHidden="1" w:unhideWhenUsed="1"/>
+    <w:lsdException w:name="Body Text First Indent 2" w:semiHidden="1" w:unhideWhenUsed="1"/>
+    <w:lsdException w:name="Note Heading" w:semiHidden="1" w:unhideWhenUsed="1"/>
+    <w:lsdException w:name="Body Text 2" w:semiHidden="1" w:unhideWhenUsed="1"/>
+    <w:lsdException w:name="Body Text 3" w:semiHidden="1" w:unhideWhenUsed="1"/>
+    <w:lsdException w:name="Body Text Indent 2" w:semiHidden="1" w:unhideWhenUsed="1"/>
+    <w:lsdException w:name="Body Text Indent 3" w:semiHidden="1" w:unhideWhenUsed="1"/>
+    <w:lsdException w:name="Block Text" w:semiHidden="1" w:unhideWhenUsed="1"/>
+    <w:lsdException w:name="Hyperlink" w:semiHidden="1" w:unhideWhenUsed="1"/>
+    <w:lsdException w:name="FollowedHyperlink" w:semiHidden="1" w:unhideWhenUsed="1"/>
+    <w:lsdException w:name="Strong" w:uiPriority="22" w:qFormat="1"/>
+    <w:lsdException w:name="Emphasis" w:uiPriority="20" w:qFormat="1"/>
+    <w:lsdException w:name="Document Map" w:semiHidden="1" w:unhideWhenUsed="1"/>
+    <w:lsdException w:name="Plain Text" w:semiHidden="1" w:unhideWhenUsed="1"/>
+    <w:lsdException w:name="E-mail Signature" w:semiHidden="1" w:unhideWhenUsed="1"/>
+    <w:lsdException w:name="HTML Top of Form" w:semiHidden="1" w:unhideWhenUsed="1"/>
+    <w:lsdException w:name="HTML Bottom of Form" w:semiHidden="1" w:unhideWhenUsed="1"/>
+    <w:lsdException w:name="Normal (Web)" w:semiHidden="1" w:unhideWhenUsed="1"/>
+    <w:lsdException w:name="HTML Acronym" w:semiHidden="1" w:unhideWhenUsed="1"/>
+    <w:lsdException w:name="HTML Address" w:semiHidden="1" w:unhideWhenUsed="1"/>
+    <w:lsdException w:name="HTML Cite" w:semiHidden="1" w:unhideWhenUsed="1"/>
+    <w:lsdException w:name="HTML Code" w:semiHidden="1" w:unhideWhenUsed="1"/>
+    <w:lsdException w:name="HTML Definition" w:semiHidden="1" w:unhideWhenUsed="1"/>
+    <w:lsdException w:name="HTML Keyboard" w:semiHidden="1" w:unhideWhenUsed="1"/>
+    <w:lsdException w:name="HTML Preformatted" w:semiHidden="1" w:unhideWhenUsed="1"/>
+    <w:lsdException w:name="HTML Sample" w:semiHidden="1" w:unhideWhenUsed="1"/>
+    <w:lsdException w:name="HTML Typewriter" w:semiHidden="1" w:unhideWhenUsed="1"/>
+    <w:lsdException w:name="HTML Variable" w:semiHidden="1" w:unhideWhenUsed="1"/>
+    <w:lsdException w:name="Normal Table" w:semiHidden="1" w:unhideWhenUsed="1"/>
+    <w:lsdException w:name="annotation subject" w:semiHidden="1" w:unhideWhenUsed="1"/>
+    <w:lsdException w:name="No List" w:semiHidden="1" w:unhideWhenUsed="1"/>
+    <w:lsdException w:name="Outline List 1" w:semiHidden="1" w:unhideWhenUsed="1"/>
+    <w:lsdException w:name="Outline List 2" w:semiHidden="1" w:unhideWhenUsed="1"/>
+    <w:lsdException w:name="Outline List 3" w:semiHidden="1" w:unhideWhenUsed="1"/>
+    <w:lsdException w:name="Table Simple 1" w:semiHidden="1" w:unhideWhenUsed="1"/>
+    <w:lsdException w:name="Table Simple 2" w:semiHidden="1" w:unhideWhenUsed="1"/>
+    <w:lsdException w:name="Table Simple 3" w:semiHidden="1" w:unhideWhenUsed="1"/>
+    <w:lsdException w:name="Table Classic 1" w:semiHidden="1" w:unhideWhenUsed="1"/>
+    <w:lsdException w:name="Table Classic 2" w:semiHidden="1" w:unhideWhenUsed="1"/>
+    <w:lsdException w:name="Table Classic 3" w:semiHidden="1" w:unhideWhenUsed="1"/>
+    <w:lsdException w:name="Table Classic 4" w:semiHidden="1" w:unhideWhenUsed="1"/>
+    <w:lsdException w:name="Table Colorful 1" w:semiHidden="1" w:unhideWhenUsed="1"/>
+    <w:lsdException w:name="Table Colorful 2" w:semiHidden="1" w:unhideWhenUsed="1"/>
+    <w:lsdException w:name="Table Colorful 3" w:semiHidden="1" w:unhideWhenUsed="1"/>
+    <w:lsdException w:name="Table Columns 1" w:semiHidden="1" w:unhideWhenUsed="1"/>
+    <w:lsdException w:name="Table Columns 2" w:semiHidden="1" w:unhideWhenUsed="1"/>
+    <w:lsdException w:name="Table Columns 3" w:semiHidden="1" w:unhideWhenUsed="1"/>
+    <w:lsdException w:name="Table Columns 4" w:semiHidden="1" w:unhideWhenUsed="1"/>
+    <w:lsdException w:name="Table Columns 5" w:semiHidden="1" w:unhideWhenUsed="1"/>
+    <w:lsdException w:name="Table Grid 1" w:semiHidden="1" w:unhideWhenUsed="1"/>
+    <w:lsdException w:name="Table Grid 2" w:semiHidden="1" w:unhideWhenUsed="1"/>
+    <w:lsdException w:name="Table Grid 3" w:semiHidden="1" w:unhideWhenUsed="1"/>
+    <w:lsdException w:name="Table Grid 4" w:semiHidden="1" w:unhideWhenUsed="1"/>
+    <w:lsdException w:name="Table Grid 5" w:semiHidden="1" w:unhideWhenUsed="1"/>
+    <w:lsdException w:name="Table Grid 6" w:semiHidden="1" w:unhideWhenUsed="1"/>
+    <w:lsdException w:name="Table Grid 7" w:semiHidden="1" w:unhideWhenUsed="1"/>
+    <w:lsdException w:name="Table Grid 8" w:semiHidden="1" w:unhideWhenUsed="1"/>
+    <w:lsdException w:name="Table List 1" w:semiHidden="1" w:unhideWhenUsed="1"/>
+    <w:lsdException w:name="Table List 2" w:semiHidden="1" w:unhideWhenUsed="1"/>
+    <w:lsdException w:name="Table List 3" w:semiHidden="1" w:unhideWhenUsed="1"/>
+    <w:lsdException w:name="Table List 4" w:semiHidden="1" w:unhideWhenUsed="1"/>
+    <w:lsdException w:name="Table List 5" w:semiHidden="1" w:unhideWhenUsed="1"/>
+    <w:lsdException w:name="Table List 6" w:semiHidden="1" w:unhideWhenUsed="1"/>
+    <w:lsdException w:name="Table List 7" w:semiHidden="1" w:unhideWhenUsed="1"/>
+    <w:lsdException w:name="Table List 8" w:semiHidden="1" w:unhideWhenUsed="1"/>
+    <w:lsdException w:name="Table 3D effects 1" w:semiHidden="1" w:unhideWhenUsed="1"/>
+    <w:lsdException w:name="Table 3D effects 2" w:semiHidden="1" w:unhideWhenUsed="1"/>
+    <w:lsdException w:name="Table 3D effects 3" w:semiHidden="1" w:unhideWhenUsed="1"/>
+    <w:lsdException w:name="Table Contemporary" w:semiHidden="1" w:unhideWhenUsed="1"/>
+    <w:lsdException w:name="Table Elegant" w:semiHidden="1" w:unhideWhenUsed="1"/>
+    <w:lsdException w:name="Table Professional" w:semiHidden="1" w:unhideWhenUsed="1"/>
+    <w:lsdException w:name="Table Subtle 1" w:semiHidden="1" w:unhideWhenUsed="1"/>
+    <w:lsdException w:name="Table Subtle 2" w:semiHidden="1" w:unhideWhenUsed="1"/>
+    <w:lsdException w:name="Table Web 1" w:semiHidden="1" w:unhideWhenUsed="1"/>
+    <w:lsdException w:name="Table Web 2" w:semiHidden="1" w:unhideWhenUsed="1"/>
+    <w:lsdException w:name="Table Web 3" w:semiHidden="1" w:unhideWhenUsed="1"/>
+    <w:lsdException w:name="Balloon Text" w:semiHidden="1" w:unhideWhenUsed="1"/>
+    <w:lsdException w:name="Table Grid" w:uiPriority="39"/>
+    <w:lsdException w:name="Table Theme" w:semiHidden="1" w:unhideWhenUsed="1"/>
+    <w:lsdException w:name="Placeholder Text" w:semiHidden="1"/>
+    <w:lsdException w:name="No Spacing" w:uiPriority="1" w:qFormat="1"/>
+    <w:lsdException w:name="Light Shading" w:uiPriority="60"/>
+    <w:lsdException w:name="Light List" w:uiPriority="61"/>
+    <w:lsdException w:name="Light Grid" w:uiPriority="62"/>
+    <w:lsdException w:name="Medium Shading 1" w:uiPriority="63"/>
+    <w:lsdException w:name="Medium Shading 2" w:uiPriority="64"/>
+    <w:lsdException w:name="Medium List 1" w:uiPriority="65"/>
+    <w:lsdException w:name="Medium List 2" w:uiPriority="66"/>
+    <w:lsdException w:name="Medium Grid 1" w:uiPriority="67"/>
+    <w:lsdException w:name="Medium Grid 2" w:uiPriority="68"/>
+    <w:lsdException w:name="Medium Grid 3" w:uiPriority="69"/>
+    <w:lsdException w:name="Dark List" w:uiPriority="70"/>
+    <w:lsdException w:name="Colorful Shading" w:uiPriority="71"/>
+    <w:lsdException w:name="Colorful List" w:uiPriority="72"/>
+    <w:lsdException w:name="Colorful Grid" w:uiPriority="73"/>
+    <w:lsdException w:name="Light Shading Accent 1" w:uiPriority="60"/>
+    <w:lsdException w:name="Light List Accent 1" w:uiPriority="61"/>
+    <w:lsdException w:name="Light Grid Accent 1" w:uiPriority="62"/>
+    <w:lsdException w:name="Medium Shading 1 Accent 1" w:uiPriority="63"/>
+    <w:lsdException w:name="Medium Shading 2 Accent 1" w:uiPriority="64"/>
+    <w:lsdException w:name="Medium List 1 Accent 1" w:uiPriority="65"/>
+    <w:lsdException w:name="Revision" w:semiHidden="1"/>
+    <w:lsdException w:name="List Paragraph" w:uiPriority="34" w:qFormat="1"/>
+    <w:lsdException w:name="Quote" w:uiPriority="29" w:qFormat="1"/>
+    <w:lsdException w:name="Intense Quote" w:uiPriority="30" w:qFormat="1"/>
+    <w:lsdException w:name="Medium List 2 Accent 1" w:uiPriority="66"/>
+    <w:lsdException w:name="Medium Grid 1 Accent 1" w:uiPriority="67"/>
+    <w:lsdException w:name="Medium Grid 2 Accent 1" w:uiPriority="68"/>
+    <w:lsdException w:name="Medium Grid 3 Accent 1" w:uiPriority="69"/>
+    <w:lsdException w:name="Dark List Accent 1" w:uiPriority="70"/>
+    <w:lsdException w:name="Colorful Shading Accent 1" w:uiPriority="71"/>
+    <w:lsdException w:name="Colorful List Accent 1" w:uiPriority="72"/>
+    <w:lsdException w:name="Colorful Grid Accent 1" w:uiPriority="73"/>
+    <w:lsdException w:name="Light Shading Accent 2" w:uiPriority="60"/>
+    <w:lsdException w:name="Light List Accent 2" w:uiPriority="61"/>
+    <w:lsdException w:name="Light Grid Accent 2" w:uiPriority="62"/>
+    <w:lsdException w:name="Medium Shading 1 Accent 2" w:uiPriority="63"/>
+    <w:lsdException w:name="Medium Shading 2 Accent 2" w:uiPriority="64"/>
+    <w:lsdException w:name="Medium List 1 Accent 2" w:uiPriority="65"/>
+    <w:lsdException w:name="Medium List 2 Accent 2" w:uiPriority="66"/>
+    <w:lsdException w:name="Medium Grid 1 Accent 2" w:uiPriority="67"/>
+    <w:lsdException w:name="Medium Grid 2 Accent 2" w:uiPriority="68"/>
+    <w:lsdException w:name="Medium Grid 3 Accent 2" w:uiPriority="69"/>
+    <w:lsdException w:name="Dark List Accent 2" w:uiPriority="70"/>
+    <w:lsdException w:name="Colorful Shading Accent 2" w:uiPriority="71"/>
+    <w:lsdException w:name="Colorful List Accent 2" w:uiPriority="72"/>
+    <w:lsdException w:name="Colorful Grid Accent 2" w:uiPriority="73"/>
+    <w:lsdException w:name="Light Shading Accent 3" w:uiPriority="60"/>
+    <w:lsdException w:name="Light List Accent 3" w:uiPriority="61"/>
+    <w:lsdException w:name="Light Grid Accent 3" w:uiPriority="62"/>
+    <w:lsdException w:name="Medium Shading 1 Accent 3" w:uiPriority="63"/>
+    <w:lsdException w:name="Medium Shading 2 Accent 3" w:uiPriority="64"/>
+    <w:lsdException w:name="Medium List 1 Accent 3" w:uiPriority="65"/>
+    <w:lsdException w:name="Medium List 2 Accent 3" w:uiPriority="66"/>
+    <w:lsdException w:name="Medium Grid 1 Accent 3" w:uiPriority="67"/>
+    <w:lsdException w:name="Medium Grid 2 Accent 3" w:uiPriority="68"/>
+    <w:lsdException w:name="Medium Grid 3 Accent 3" w:uiPriority="69"/>
+    <w:lsdException w:name="Dark List Accent 3" w:uiPriority="70"/>
+    <w:lsdException w:name="Colorful Shading Accent 3" w:uiPriority="71"/>
+    <w:lsdException w:name="Colorful List Accent 3" w:uiPriority="72"/>
+    <w:lsdException w:name="Colorful Grid Accent 3" w:uiPriority="73"/>
+    <w:lsdException w:name="Light Shading Accent 4" w:uiPriority="60"/>
+    <w:lsdException w:name="Light List Accent 4" w:uiPriority="61"/>
+    <w:lsdException w:name="Light Grid Accent 4" w:uiPriority="62"/>
+    <w:lsdException w:name="Medium Shading 1 Accent 4" w:uiPriority="63"/>
+    <w:lsdException w:name="Medium Shading 2 Accent 4" w:uiPriority="64"/>
+    <w:lsdException w:name="Medium List 1 Accent 4" w:uiPriority="65"/>
+    <w:lsdException w:name="Medium List 2 Accent 4" w:uiPriority="66"/>
+    <w:lsdException w:name="Medium Grid 1 Accent 4" w:uiPriority="67"/>
+    <w:lsdException w:name="Medium Grid 2 Accent 4" w:uiPriority="68"/>
+    <w:lsdException w:name="Medium Grid 3 Accent 4" w:uiPriority="69"/>
+    <w:lsdException w:name="Dark List Accent 4" w:uiPriority="70"/>
+    <w:lsdException w:name="Colorful Shading Accent 4" w:uiPriority="71"/>
+    <w:lsdException w:name="Colorful List Accent 4" w:uiPriority="72"/>
+    <w:lsdException w:name="Colorful Grid Accent 4" w:uiPriority="73"/>
+    <w:lsdException w:name="Light Shading Accent 5" w:uiPriority="60"/>
+    <w:lsdException w:name="Light List Accent 5" w:uiPriority="61"/>
+    <w:lsdException w:name="Light Grid Accent 5" w:uiPriority="62"/>
+    <w:lsdException w:name="Medium Shading 1 Accent 5" w:uiPriority="63"/>
+    <w:lsdException w:name="Medium Shading 2 Accent 5" w:uiPriority="64"/>
+    <w:lsdException w:name="Medium List 1 Accent 5" w:uiPriority="65"/>
+    <w:lsdException w:name="Medium List 2 Accent 5" w:uiPriority="66"/>
+    <w:lsdException w:name="Medium Grid 1 Accent 5" w:uiPriority="67"/>
+    <w:lsdException w:name="Medium Grid 2 Accent 5" w:uiPriority="68"/>
+    <w:lsdException w:name="Medium Grid 3 Accent 5" w:uiPriority="69"/>
+    <w:lsdException w:name="Dark List Accent 5" w:uiPriority="70"/>
+    <w:lsdException w:name="Colorful Shading Accent 5" w:uiPriority="71"/>
+    <w:lsdException w:name="Colorful List Accent 5" w:uiPriority="72"/>
+    <w:lsdException w:name="Colorful Grid Accent 5" w:uiPriority="73"/>
+    <w:lsdException w:name="Light Shading Accent 6" w:uiPriority="60"/>
+    <w:lsdException w:name="Light List Accent 6" w:uiPriority="61"/>
+    <w:lsdException w:name="Light Grid Accent 6" w:uiPriority="62"/>
+    <w:lsdException w:name="Medium Shading 1 Accent 6" w:uiPriority="63"/>
+    <w:lsdException w:name="Medium Shading 2 Accent 6" w:uiPriority="64"/>
+    <w:lsdException w:name="Medium List 1 Accent 6" w:uiPriority="65"/>
+    <w:lsdException w:name="Medium List 2 Accent 6" w:uiPriority="66"/>
+    <w:lsdException w:name="Medium Grid 1 Accent 6" w:uiPriority="67"/>
+    <w:lsdException w:name="Medium Grid 2 Accent 6" w:uiPriority="68"/>
+    <w:lsdException w:name="Medium Grid 3 Accent 6" w:uiPriority="69"/>
+    <w:lsdException w:name="Dark List Accent 6" w:uiPriority="70"/>
+    <w:lsdException w:name="Colorful Shading Accent 6" w:uiPriority="71"/>
+    <w:lsdException w:name="Colorful List Accent 6" w:uiPriority="72"/>
+    <w:lsdException w:name="Colorful Grid Accent 6" w:uiPriority="73"/>
+    <w:lsdException w:name="Subtle Emphasis" w:uiPriority="19" w:qFormat="1"/>
+    <w:lsdException w:name="Intense Emphasis" w:uiPriority="21" w:qFormat="1"/>
+    <w:lsdException w:name="Subtle Reference" w:uiPriority="31" w:qFormat="1"/>
+    <w:lsdException w:name="Intense Reference" w:uiPriority="32" w:qFormat="1"/>
+    <w:lsdException w:name="Book Title" w:uiPriority="33" w:qFormat="1"/>
+    <w:lsdException w:name="Bibliography" w:semiHidden="1" w:uiPriority="37" w:unhideWhenUsed="1"/>
+    <w:lsdException w:name="TOC Heading" w:semiHidden="1" w:uiPriority="39" w:unhideWhenUsed="1" w:qFormat="1"/>
+    <w:lsdException w:name="Plain Table 1" w:uiPriority="41"/>
+    <w:lsdException w:name="Plain Table 2" w:uiPriority="42"/>
+    <w:lsdException w:name="Plain Table 3" w:uiPriority="43"/>
+    <w:lsdException w:name="Plain Table 4" w:uiPriority="44"/>
+    <w:lsdException w:name="Plain Table 5" w:uiPriority="45"/>
+    <w:lsdException w:name="Grid Table Light" w:uiPriority="40"/>
+    <w:lsdException w:name="Grid Table 1 Light" w:uiPriority="46"/>
+    <w:lsdException w:name="Grid Table 2" w:uiPriority="47"/>
+    <w:lsdException w:name="Grid Table 3" w:uiPriority="48"/>
+    <w:lsdException w:name="Grid Table 4" w:uiPriority="49"/>
+    <w:lsdException w:name="Grid Table 5 Dark" w:uiPriority="50"/>
+    <w:lsdException w:name="Grid Table 6 Colorful" w:uiPriority="51"/>
+    <w:lsdException w:name="Grid Table 7 Colorful" w:uiPriority="52"/>
+    <w:lsdException w:name="Grid Table 1 Light Accent 1" w:uiPriority="46"/>
+    <w:lsdException w:name="Grid Table 2 Accent 1" w:uiPriority="47"/>
+    <w:lsdException w:name="Grid Table 3 Accent 1" w:uiPriority="48"/>
+    <w:lsdException w:name="Grid Table 4 Accent 1" w:uiPriority="49"/>
+    <w:lsdException w:name="Grid Table 5 Dark Accent 1" w:uiPriority="50"/>
+    <w:lsdException w:name="Grid Table 6 Colorful Accent 1" w:uiPriority="51"/>
+    <w:lsdException w:name="Grid Table 7 Colorful Accent 1" w:uiPriority="52"/>
+    <w:lsdException w:name="Grid Table 1 Light Accent 2" w:uiPriority="46"/>
+    <w:lsdException w:name="Grid Table 2 Accent 2" w:uiPriority="47"/>
+    <w:lsdException w:name="Grid Table 3 Accent 2" w:uiPriority="48"/>
+    <w:lsdException w:name="Grid Table 4 Accent 2" w:uiPriority="49"/>
+    <w:lsdException w:name="Grid Table 5 Dark Accent 2" w:uiPriority="50"/>
+    <w:lsdException w:name="Grid Table 6 Colorful Accent 2" w:uiPriority="51"/>
+    <w:lsdException w:name="Grid Table 7 Colorful Accent 2" w:uiPriority="52"/>
+    <w:lsdException w:name="Grid Table 1 Light Accent 3" w:uiPriority="46"/>
+    <w:lsdException w:name="Grid Table 2 Accent 3" w:uiPriority="47"/>
+    <w:lsdException w:name="Grid Table 3 Accent 3" w:uiPriority="48"/>
+    <w:lsdException w:name="Grid Table 4 Accent 3" w:uiPriority="49"/>
+    <w:lsdException w:name="Grid Table 5 Dark Accent 3" w:uiPriority="50"/>
+    <w:lsdException w:name="Grid Table 6 Colorful Accent 3" w:uiPriority="51"/>
+    <w:lsdException w:name="Grid Table 7 Colorful Accent 3" w:uiPriority="52"/>
+    <w:lsdException w:name="Grid Table 1 Light Accent 4" w:uiPriority="46"/>
+    <w:lsdException w:name="Grid Table 2 Accent 4" w:uiPriority="47"/>
+    <w:lsdException w:name="Grid Table 3 Accent 4" w:uiPriority="48"/>
+    <w:lsdException w:name="Grid Table 4 Accent 4" w:uiPriority="49"/>
+    <w:lsdException w:name="Grid Table 5 Dark Accent 4" w:uiPriority="50"/>
+    <w:lsdException w:name="Grid Table 6 Colorful Accent 4" w:uiPriority="51"/>
+    <w:lsdException w:name="Grid Table 7 Colorful Accent 4" w:uiPriority="52"/>
+    <w:lsdException w:name="Grid Table 1 Light Accent 5" w:uiPriority="46"/>
+    <w:lsdException w:name="Grid Table 2 Accent 5" w:uiPriority="47"/>
+    <w:lsdException w:name="Grid Table 3 Accent 5" w:uiPriority="48"/>
+    <w:lsdException w:name="Grid Table 4 Accent 5" w:uiPriority="49"/>
+    <w:lsdException w:name="Grid Table 5 Dark Accent 5" w:uiPriority="50"/>
+    <w:lsdException w:name="Grid Table 6 Colorful Accent 5" w:uiPriority="51"/>
+    <w:lsdException w:name="Grid Table 7 Colorful Accent 5" w:uiPriority="52"/>
+    <w:lsdException w:name="Grid Table 1 Light Accent 6" w:uiPriority="46"/>
+    <w:lsdException w:name="Grid Table 2 Accent 6" w:uiPriority="47"/>
+    <w:lsdException w:name="Grid Table 3 Accent 6" w:uiPriority="48"/>
+    <w:lsdException w:name="Grid Table 4 Accent 6" w:uiPriority="49"/>
+    <w:lsdException w:name="Grid Table 5 Dark Accent 6" w:uiPriority="50"/>
+    <w:lsdException w:name="Grid Table 6 Colorful Accent 6" w:uiPriority="51"/>
+    <w:lsdException w:name="Grid Table 7 Colorful Accent 6" w:uiPriority="52"/>
+    <w:lsdException w:name="List Table 1 Light" w:uiPriority="46"/>
+    <w:lsdException w:name="List Table 2" w:uiPriority="47"/>
+    <w:lsdException w:name="List Table 3" w:uiPriority="48"/>
+    <w:lsdException w:name="List Table 4" w:uiPriority="49"/>
+    <w:lsdException w:name="List Table 5 Dark" w:uiPriority="50"/>
+    <w:lsdException w:name="List Table 6 Colorful" w:uiPriority="51"/>
+    <w:lsdException w:name="List Table 7 Colorful" w:uiPriority="52"/>
+    <w:lsdException w:name="List Table 1 Light Accent 1" w:uiPriority="46"/>
+    <w:lsdException w:name="List Table 2 Accent 1" w:uiPriority="47"/>
+    <w:lsdException w:name="List Table 3 Accent 1" w:uiPriority="48"/>
+    <w:lsdException w:name="List Table 4 Accent 1" w:uiPriority="49"/>
+    <w:lsdException w:name="List Table 5 Dark Accent 1" w:uiPriority="50"/>
+    <w:lsdException w:name="List Table 6 Colorful Accent 1" w:uiPriority="51"/>
+    <w:lsdException w:name="List Table 7 Colorful Accent 1" w:uiPriority="52"/>
+    <w:lsdException w:name="List Table 1 Light Accent 2" w:uiPriority="46"/>
+    <w:lsdException w:name="List Table 2 Accent 2" w:uiPriority="47"/>
+    <w:lsdException w:name="List Table 3 Accent 2" w:uiPriority="48"/>
+    <w:lsdException w:name="List Table 4 Accent 2" w:uiPriority="49"/>
+    <w:lsdException w:name="List Table 5 Dark Accent 2" w:uiPriority="50"/>
+    <w:lsdException w:name="List Table 6 Colorful Accent 2" w:uiPriority="51"/>
+    <w:lsdException w:name="List Table 7 Colorful Accent 2" w:uiPriority="52"/>
+    <w:lsdException w:name="List Table 1 Light Accent 3" w:uiPriority="46"/>
+    <w:lsdException w:name="List Table 2 Accent 3" w:uiPriority="47"/>
+    <w:lsdException w:name="List Table 3 Accent 3" w:uiPriority="48"/>
+    <w:lsdException w:name="List Table 4 Accent 3" w:uiPriority="49"/>
+    <w:lsdException w:name="List Table 5 Dark Accent 3" w:uiPriority="50"/>
+    <w:lsdException w:name="List Table 6 Colorful Accent 3" w:uiPriority="51"/>
+    <w:lsdException w:name="List Table 7 Colorful Accent 3" w:uiPriority="52"/>
+    <w:lsdException w:name="List Table 1 Light Accent 4" w:uiPriority="46"/>
+    <w:lsdException w:name="List Table 2 Accent 4" w:uiPriority="47"/>
+    <w:lsdException w:name="List Table 3 Accent 4" w:uiPriority="48"/>
+    <w:lsdException w:name="List Table 4 Accent 4" w:uiPriority="49"/>
+    <w:lsdException w:name="List Table 5 Dark Accent 4" w:uiPriority="50"/>
+    <w:lsdException w:name="List Table 6 Colorful Accent 4" w:uiPriority="51"/>
+    <w:lsdException w:name="List Table 7 Colorful Accent 4" w:uiPriority="52"/>
+    <w:lsdException w:name="List Table 1 Light Accent 5" w:uiPriority="46"/>
+    <w:lsdException w:name="List Table 2 Accent 5" w:uiPriority="47"/>
+    <w:lsdException w:name="List Table 3 Accent 5" w:uiPriority="48"/>
+    <w:lsdException w:name="List Table 4 Accent 5" w:uiPriority="49"/>
+    <w:lsdException w:name="List Table 5 Dark Accent 5" w:uiPriority="50"/>
+    <w:lsdException w:name="List Table 6 Colorful Accent 5" w:uiPriority="51"/>
+    <w:lsdException w:name="List Table 7 Colorful Accent 5" w:uiPriority="52"/>
+    <w:lsdException w:name="List Table 1 Light Accent 6" w:uiPriority="46"/>
+    <w:lsdException w:name="List Table 2 Accent 6" w:uiPriority="47"/>
+    <w:lsdException w:name="List Table 3 Accent 6" w:uiPriority="48"/>
+    <w:lsdException w:name="List Table 4 Accent 6" w:uiPriority="49"/>
+    <w:lsdException w:name="List Table 5 Dark Accent 6" w:uiPriority="50"/>
+    <w:lsdException w:name="List Table 6 Colorful Accent 6" w:uiPriority="51"/>
+    <w:lsdException w:name="List Table 7 Colorful Accent 6" w:uiPriority="52"/>
   </w:latentStyles>
-  <w:style w:type="paragraph" w:default="1" w:styleId="a">
+  <w:style w:type="paragraph" w:default="1" w:styleId="Normal">
     <w:name w:val="Normal"/>
     <w:qFormat/>
   </w:style>
-  <w:style w:type="paragraph" w:styleId="1">
+  <w:style w:type="paragraph" w:styleId="Heading1">
     <w:name w:val="heading 1"/>
-    <w:basedOn w:val="a"/>
-    <w:next w:val="a"/>
-    <w:link w:val="10"/>
+    <w:basedOn w:val="Normal"/>
+    <w:next w:val="Normal"/>
+    <w:link w:val="Heading1Char"/>
     <w:uiPriority w:val="9"/>
     <w:qFormat/>
     <w:rsid w:val="008F06AD"/>
@@ -2767,13 +3041,13 @@
       <w:szCs w:val="32"/>
     </w:rPr>
   </w:style>
-  <w:style w:type="character" w:default="1" w:styleId="a0">
+  <w:style w:type="character" w:default="1" w:styleId="DefaultParagraphFont">
     <w:name w:val="Default Paragraph Font"/>
     <w:uiPriority w:val="1"/>
     <w:semiHidden/>
     <w:unhideWhenUsed/>
   </w:style>
-  <w:style w:type="table" w:default="1" w:styleId="a1">
+  <w:style w:type="table" w:default="1" w:styleId="TableNormal">
     <w:name w:val="Normal Table"/>
     <w:uiPriority w:val="99"/>
     <w:semiHidden/>
@@ -2788,15 +3062,15 @@
       </w:tblCellMar>
     </w:tblPr>
   </w:style>
-  <w:style w:type="numbering" w:default="1" w:styleId="a2">
+  <w:style w:type="numbering" w:default="1" w:styleId="NoList">
     <w:name w:val="No List"/>
     <w:uiPriority w:val="99"/>
     <w:semiHidden/>
     <w:unhideWhenUsed/>
   </w:style>
-  <w:style w:type="paragraph" w:styleId="a3">
+  <w:style w:type="paragraph" w:styleId="ListParagraph">
     <w:name w:val="List Paragraph"/>
-    <w:basedOn w:val="a"/>
+    <w:basedOn w:val="Normal"/>
     <w:uiPriority w:val="34"/>
     <w:qFormat/>
     <w:rsid w:val="00D923CC"/>
@@ -2812,9 +3086,9 @@
       <w:lang w:eastAsia="en-GB"/>
     </w:rPr>
   </w:style>
-  <w:style w:type="character" w:styleId="a4">
+  <w:style w:type="character" w:styleId="Strong">
     <w:name w:val="Strong"/>
-    <w:basedOn w:val="a0"/>
+    <w:basedOn w:val="DefaultParagraphFont"/>
     <w:uiPriority w:val="22"/>
     <w:qFormat/>
     <w:rsid w:val="00F728B3"/>
@@ -2823,9 +3097,9 @@
       <w:bCs/>
     </w:rPr>
   </w:style>
-  <w:style w:type="paragraph" w:styleId="a5">
+  <w:style w:type="paragraph" w:styleId="NormalWeb">
     <w:name w:val="Normal (Web)"/>
-    <w:basedOn w:val="a"/>
+    <w:basedOn w:val="Normal"/>
     <w:uiPriority w:val="99"/>
     <w:semiHidden/>
     <w:unhideWhenUsed/>
@@ -2840,9 +3114,9 @@
       <w:lang w:eastAsia="en-GB"/>
     </w:rPr>
   </w:style>
-  <w:style w:type="character" w:styleId="a6">
+  <w:style w:type="character" w:styleId="Hyperlink">
     <w:name w:val="Hyperlink"/>
-    <w:basedOn w:val="a0"/>
+    <w:basedOn w:val="DefaultParagraphFont"/>
     <w:uiPriority w:val="99"/>
     <w:unhideWhenUsed/>
     <w:rsid w:val="00027D0E"/>
@@ -2851,10 +3125,10 @@
       <w:u w:val="single"/>
     </w:rPr>
   </w:style>
-  <w:style w:type="paragraph" w:styleId="a7">
+  <w:style w:type="paragraph" w:styleId="FootnoteText">
     <w:name w:val="footnote text"/>
-    <w:basedOn w:val="a"/>
-    <w:link w:val="a8"/>
+    <w:basedOn w:val="Normal"/>
+    <w:link w:val="FootnoteTextChar"/>
     <w:uiPriority w:val="99"/>
     <w:unhideWhenUsed/>
     <w:rsid w:val="00C75FF8"/>
@@ -2867,10 +3141,10 @@
       <w:lang w:val="de-AT"/>
     </w:rPr>
   </w:style>
-  <w:style w:type="character" w:customStyle="1" w:styleId="a8">
-    <w:name w:val="Текст сноски Знак"/>
-    <w:basedOn w:val="a0"/>
-    <w:link w:val="a7"/>
+  <w:style w:type="character" w:customStyle="1" w:styleId="FootnoteTextChar">
+    <w:name w:val="Footnote Text Char"/>
+    <w:basedOn w:val="DefaultParagraphFont"/>
+    <w:link w:val="FootnoteText"/>
     <w:uiPriority w:val="99"/>
     <w:rsid w:val="00C75FF8"/>
     <w:rPr>
@@ -2879,16 +3153,15 @@
       <w:lang w:val="de-AT"/>
     </w:rPr>
   </w:style>
-  <w:style w:type="table" w:styleId="a9">
+  <w:style w:type="table" w:styleId="TableGrid">
     <w:name w:val="Table Grid"/>
-    <w:basedOn w:val="a1"/>
+    <w:basedOn w:val="TableNormal"/>
     <w:uiPriority w:val="39"/>
     <w:rsid w:val="008F06AD"/>
     <w:pPr>
       <w:spacing w:after="0" w:line="240" w:lineRule="auto"/>
     </w:pPr>
     <w:tblPr>
-      <w:tblInd w:w="0" w:type="dxa"/>
       <w:tblBorders>
         <w:top w:val="single" w:sz="4" w:space="0" w:color="auto"/>
         <w:left w:val="single" w:sz="4" w:space="0" w:color="auto"/>
@@ -2897,17 +3170,11 @@
         <w:insideH w:val="single" w:sz="4" w:space="0" w:color="auto"/>
         <w:insideV w:val="single" w:sz="4" w:space="0" w:color="auto"/>
       </w:tblBorders>
-      <w:tblCellMar>
-        <w:top w:w="0" w:type="dxa"/>
-        <w:left w:w="108" w:type="dxa"/>
-        <w:bottom w:w="0" w:type="dxa"/>
-        <w:right w:w="108" w:type="dxa"/>
-      </w:tblCellMar>
     </w:tblPr>
   </w:style>
-  <w:style w:type="table" w:customStyle="1" w:styleId="ListTable3">
-    <w:name w:val="List Table 3"/>
-    <w:basedOn w:val="a1"/>
+  <w:style w:type="table" w:customStyle="1" w:styleId="ListTable31">
+    <w:name w:val="List Table 31"/>
+    <w:basedOn w:val="TableNormal"/>
     <w:uiPriority w:val="48"/>
     <w:rsid w:val="008F06AD"/>
     <w:pPr>
@@ -2916,19 +3183,12 @@
     <w:tblPr>
       <w:tblStyleRowBandSize w:val="1"/>
       <w:tblStyleColBandSize w:val="1"/>
-      <w:tblInd w:w="0" w:type="dxa"/>
       <w:tblBorders>
         <w:top w:val="single" w:sz="4" w:space="0" w:color="000000" w:themeColor="text1"/>
         <w:left w:val="single" w:sz="4" w:space="0" w:color="000000" w:themeColor="text1"/>
         <w:bottom w:val="single" w:sz="4" w:space="0" w:color="000000" w:themeColor="text1"/>
         <w:right w:val="single" w:sz="4" w:space="0" w:color="000000" w:themeColor="text1"/>
       </w:tblBorders>
-      <w:tblCellMar>
-        <w:top w:w="0" w:type="dxa"/>
-        <w:left w:w="108" w:type="dxa"/>
-        <w:bottom w:w="0" w:type="dxa"/>
-        <w:right w:w="108" w:type="dxa"/>
-      </w:tblCellMar>
     </w:tblPr>
     <w:tblStylePr w:type="firstRow">
       <w:rPr>
@@ -3036,9 +3296,9 @@
       </w:tcPr>
     </w:tblStylePr>
   </w:style>
-  <w:style w:type="table" w:customStyle="1" w:styleId="ListTable3Accent1">
-    <w:name w:val="List Table 3 Accent 1"/>
-    <w:basedOn w:val="a1"/>
+  <w:style w:type="table" w:customStyle="1" w:styleId="ListTable3-Accent11">
+    <w:name w:val="List Table 3 - Accent 11"/>
+    <w:basedOn w:val="TableNormal"/>
     <w:uiPriority w:val="48"/>
     <w:rsid w:val="008F06AD"/>
     <w:pPr>
@@ -3047,19 +3307,12 @@
     <w:tblPr>
       <w:tblStyleRowBandSize w:val="1"/>
       <w:tblStyleColBandSize w:val="1"/>
-      <w:tblInd w:w="0" w:type="dxa"/>
       <w:tblBorders>
         <w:top w:val="single" w:sz="4" w:space="0" w:color="5B9BD5" w:themeColor="accent1"/>
         <w:left w:val="single" w:sz="4" w:space="0" w:color="5B9BD5" w:themeColor="accent1"/>
         <w:bottom w:val="single" w:sz="4" w:space="0" w:color="5B9BD5" w:themeColor="accent1"/>
         <w:right w:val="single" w:sz="4" w:space="0" w:color="5B9BD5" w:themeColor="accent1"/>
       </w:tblBorders>
-      <w:tblCellMar>
-        <w:top w:w="0" w:type="dxa"/>
-        <w:left w:w="108" w:type="dxa"/>
-        <w:bottom w:w="0" w:type="dxa"/>
-        <w:right w:w="108" w:type="dxa"/>
-      </w:tblCellMar>
     </w:tblPr>
     <w:tblStylePr w:type="firstRow">
       <w:rPr>
@@ -3167,9 +3420,9 @@
       </w:tcPr>
     </w:tblStylePr>
   </w:style>
-  <w:style w:type="table" w:customStyle="1" w:styleId="GridTable1Light">
-    <w:name w:val="Grid Table 1 Light"/>
-    <w:basedOn w:val="a1"/>
+  <w:style w:type="table" w:customStyle="1" w:styleId="GridTable1Light1">
+    <w:name w:val="Grid Table 1 Light1"/>
+    <w:basedOn w:val="TableNormal"/>
     <w:uiPriority w:val="46"/>
     <w:rsid w:val="008F06AD"/>
     <w:pPr>
@@ -3178,7 +3431,6 @@
     <w:tblPr>
       <w:tblStyleRowBandSize w:val="1"/>
       <w:tblStyleColBandSize w:val="1"/>
-      <w:tblInd w:w="0" w:type="dxa"/>
       <w:tblBorders>
         <w:top w:val="single" w:sz="4" w:space="0" w:color="999999" w:themeColor="text1" w:themeTint="66"/>
         <w:left w:val="single" w:sz="4" w:space="0" w:color="999999" w:themeColor="text1" w:themeTint="66"/>
@@ -3187,12 +3439,6 @@
         <w:insideH w:val="single" w:sz="4" w:space="0" w:color="999999" w:themeColor="text1" w:themeTint="66"/>
         <w:insideV w:val="single" w:sz="4" w:space="0" w:color="999999" w:themeColor="text1" w:themeTint="66"/>
       </w:tblBorders>
-      <w:tblCellMar>
-        <w:top w:w="0" w:type="dxa"/>
-        <w:left w:w="108" w:type="dxa"/>
-        <w:bottom w:w="0" w:type="dxa"/>
-        <w:right w:w="108" w:type="dxa"/>
-      </w:tblCellMar>
     </w:tblPr>
     <w:tblStylePr w:type="firstRow">
       <w:rPr>
@@ -3231,10 +3477,10 @@
       </w:rPr>
     </w:tblStylePr>
   </w:style>
-  <w:style w:type="character" w:customStyle="1" w:styleId="10">
-    <w:name w:val="Заголовок 1 Знак"/>
-    <w:basedOn w:val="a0"/>
-    <w:link w:val="1"/>
+  <w:style w:type="character" w:customStyle="1" w:styleId="Heading1Char">
+    <w:name w:val="Heading 1 Char"/>
+    <w:basedOn w:val="DefaultParagraphFont"/>
+    <w:link w:val="Heading1"/>
     <w:uiPriority w:val="9"/>
     <w:rsid w:val="008F06AD"/>
     <w:rPr>
@@ -3244,666 +3490,10 @@
       <w:szCs w:val="32"/>
     </w:rPr>
   </w:style>
-</w:styles>
-</file>
-
-<file path=word/stylesWithEffects.xml><?xml version="1.0" encoding="utf-8"?>
-<w:styles xmlns:wpc="http://schemas.microsoft.com/office/word/2010/wordprocessingCanvas" xmlns:mc="http://schemas.openxmlformats.org/markup-compatibility/2006" xmlns:o="urn:schemas-microsoft-com:office:office" xmlns:r="http://schemas.openxmlformats.org/officeDocument/2006/relationships" xmlns:m="http://schemas.openxmlformats.org/officeDocument/2006/math" xmlns:v="urn:schemas-microsoft-com:vml" xmlns:wp14="http://schemas.microsoft.com/office/word/2010/wordprocessingDrawing" xmlns:wp="http://schemas.openxmlformats.org/drawingml/2006/wordprocessingDrawing" xmlns:w10="urn:schemas-microsoft-com:office:word" xmlns:w="http://schemas.openxmlformats.org/wordprocessingml/2006/main" xmlns:w14="http://schemas.microsoft.com/office/word/2010/wordml" xmlns:wpg="http://schemas.microsoft.com/office/word/2010/wordprocessingGroup" xmlns:wpi="http://schemas.microsoft.com/office/word/2010/wordprocessingInk" xmlns:wne="http://schemas.microsoft.com/office/word/2006/wordml" xmlns:wps="http://schemas.microsoft.com/office/word/2010/wordprocessingShape" mc:Ignorable="w14 wp14">
-  <w:docDefaults>
-    <w:rPrDefault>
-      <w:rPr>
-        <w:rFonts w:asciiTheme="minorHAnsi" w:eastAsiaTheme="minorHAnsi" w:hAnsiTheme="minorHAnsi" w:cstheme="minorBidi"/>
-        <w:sz w:val="22"/>
-        <w:szCs w:val="22"/>
-        <w:lang w:val="en-GB" w:eastAsia="en-US" w:bidi="ar-SA"/>
-      </w:rPr>
-    </w:rPrDefault>
-    <w:pPrDefault>
-      <w:pPr>
-        <w:spacing w:after="160" w:line="259" w:lineRule="auto"/>
-      </w:pPr>
-    </w:pPrDefault>
-  </w:docDefaults>
-  <w:latentStyles w:defLockedState="0" w:defUIPriority="99" w:defSemiHidden="1" w:defUnhideWhenUsed="1" w:defQFormat="0" w:count="267">
-    <w:lsdException w:name="Normal" w:semiHidden="0" w:uiPriority="0" w:unhideWhenUsed="0" w:qFormat="1"/>
-    <w:lsdException w:name="heading 1" w:semiHidden="0" w:uiPriority="9" w:unhideWhenUsed="0" w:qFormat="1"/>
-    <w:lsdException w:name="heading 2" w:uiPriority="9" w:qFormat="1"/>
-    <w:lsdException w:name="heading 3" w:uiPriority="9" w:qFormat="1"/>
-    <w:lsdException w:name="heading 4" w:uiPriority="9" w:qFormat="1"/>
-    <w:lsdException w:name="heading 5" w:uiPriority="9" w:qFormat="1"/>
-    <w:lsdException w:name="heading 6" w:uiPriority="9" w:qFormat="1"/>
-    <w:lsdException w:name="heading 7" w:uiPriority="9" w:qFormat="1"/>
-    <w:lsdException w:name="heading 8" w:uiPriority="9" w:qFormat="1"/>
-    <w:lsdException w:name="heading 9" w:uiPriority="9" w:qFormat="1"/>
-    <w:lsdException w:name="toc 1" w:uiPriority="39"/>
-    <w:lsdException w:name="toc 2" w:uiPriority="39"/>
-    <w:lsdException w:name="toc 3" w:uiPriority="39"/>
-    <w:lsdException w:name="toc 4" w:uiPriority="39"/>
-    <w:lsdException w:name="toc 5" w:uiPriority="39"/>
-    <w:lsdException w:name="toc 6" w:uiPriority="39"/>
-    <w:lsdException w:name="toc 7" w:uiPriority="39"/>
-    <w:lsdException w:name="toc 8" w:uiPriority="39"/>
-    <w:lsdException w:name="toc 9" w:uiPriority="39"/>
-    <w:lsdException w:name="caption" w:uiPriority="35" w:qFormat="1"/>
-    <w:lsdException w:name="Title" w:semiHidden="0" w:uiPriority="10" w:unhideWhenUsed="0" w:qFormat="1"/>
-    <w:lsdException w:name="Default Paragraph Font" w:uiPriority="1"/>
-    <w:lsdException w:name="Subtitle" w:semiHidden="0" w:uiPriority="11" w:unhideWhenUsed="0" w:qFormat="1"/>
-    <w:lsdException w:name="Strong" w:semiHidden="0" w:uiPriority="22" w:unhideWhenUsed="0" w:qFormat="1"/>
-    <w:lsdException w:name="Emphasis" w:semiHidden="0" w:uiPriority="20" w:unhideWhenUsed="0" w:qFormat="1"/>
-    <w:lsdException w:name="Table Grid" w:semiHidden="0" w:uiPriority="39" w:unhideWhenUsed="0"/>
-    <w:lsdException w:name="Placeholder Text" w:unhideWhenUsed="0"/>
-    <w:lsdException w:name="No Spacing" w:semiHidden="0" w:uiPriority="1" w:unhideWhenUsed="0" w:qFormat="1"/>
-    <w:lsdException w:name="Light Shading" w:semiHidden="0" w:uiPriority="60" w:unhideWhenUsed="0"/>
-    <w:lsdException w:name="Light List" w:semiHidden="0" w:uiPriority="61" w:unhideWhenUsed="0"/>
-    <w:lsdException w:name="Light Grid" w:semiHidden="0" w:uiPriority="62" w:unhideWhenUsed="0"/>
-    <w:lsdException w:name="Medium Shading 1" w:semiHidden="0" w:uiPriority="63" w:unhideWhenUsed="0"/>
-    <w:lsdException w:name="Medium Shading 2" w:semiHidden="0" w:uiPriority="64" w:unhideWhenUsed="0"/>
-    <w:lsdException w:name="Medium List 1" w:semiHidden="0" w:uiPriority="65" w:unhideWhenUsed="0"/>
-    <w:lsdException w:name="Medium List 2" w:semiHidden="0" w:uiPriority="66" w:unhideWhenUsed="0"/>
-    <w:lsdException w:name="Medium Grid 1" w:semiHidden="0" w:uiPriority="67" w:unhideWhenUsed="0"/>
-    <w:lsdException w:name="Medium Grid 2" w:semiHidden="0" w:uiPriority="68" w:unhideWhenUsed="0"/>
-    <w:lsdException w:name="Medium Grid 3" w:semiHidden="0" w:uiPriority="69" w:unhideWhenUsed="0"/>
-    <w:lsdException w:name="Dark List" w:semiHidden="0" w:uiPriority="70" w:unhideWhenUsed="0"/>
-    <w:lsdException w:name="Colorful Shading" w:semiHidden="0" w:uiPriority="71" w:unhideWhenUsed="0"/>
-    <w:lsdException w:name="Colorful List" w:semiHidden="0" w:uiPriority="72" w:unhideWhenUsed="0"/>
-    <w:lsdException w:name="Colorful Grid" w:semiHidden="0" w:uiPriority="73" w:unhideWhenUsed="0"/>
-    <w:lsdException w:name="Light Shading Accent 1" w:semiHidden="0" w:uiPriority="60" w:unhideWhenUsed="0"/>
-    <w:lsdException w:name="Light List Accent 1" w:semiHidden="0" w:uiPriority="61" w:unhideWhenUsed="0"/>
-    <w:lsdException w:name="Light Grid Accent 1" w:semiHidden="0" w:uiPriority="62" w:unhideWhenUsed="0"/>
-    <w:lsdException w:name="Medium Shading 1 Accent 1" w:semiHidden="0" w:uiPriority="63" w:unhideWhenUsed="0"/>
-    <w:lsdException w:name="Medium Shading 2 Accent 1" w:semiHidden="0" w:uiPriority="64" w:unhideWhenUsed="0"/>
-    <w:lsdException w:name="Medium List 1 Accent 1" w:semiHidden="0" w:uiPriority="65" w:unhideWhenUsed="0"/>
-    <w:lsdException w:name="Revision" w:unhideWhenUsed="0"/>
-    <w:lsdException w:name="List Paragraph" w:semiHidden="0" w:uiPriority="34" w:unhideWhenUsed="0" w:qFormat="1"/>
-    <w:lsdException w:name="Quote" w:semiHidden="0" w:uiPriority="29" w:unhideWhenUsed="0" w:qFormat="1"/>
-    <w:lsdException w:name="Intense Quote" w:semiHidden="0" w:uiPriority="30" w:unhideWhenUsed="0" w:qFormat="1"/>
-    <w:lsdException w:name="Medium List 2 Accent 1" w:semiHidden="0" w:uiPriority="66" w:unhideWhenUsed="0"/>
-    <w:lsdException w:name="Medium Grid 1 Accent 1" w:semiHidden="0" w:uiPriority="67" w:unhideWhenUsed="0"/>
-    <w:lsdException w:name="Medium Grid 2 Accent 1" w:semiHidden="0" w:uiPriority="68" w:unhideWhenUsed="0"/>
-    <w:lsdException w:name="Medium Grid 3 Accent 1" w:semiHidden="0" w:uiPriority="69" w:unhideWhenUsed="0"/>
-    <w:lsdException w:name="Dark List Accent 1" w:semiHidden="0" w:uiPriority="70" w:unhideWhenUsed="0"/>
-    <w:lsdException w:name="Colorful Shading Accent 1" w:semiHidden="0" w:uiPriority="71" w:unhideWhenUsed="0"/>
-    <w:lsdException w:name="Colorful List Accent 1" w:semiHidden="0" w:uiPriority="72" w:unhideWhenUsed="0"/>
-    <w:lsdException w:name="Colorful Grid Accent 1" w:semiHidden="0" w:uiPriority="73" w:unhideWhenUsed="0"/>
-    <w:lsdException w:name="Light Shading Accent 2" w:semiHidden="0" w:uiPriority="60" w:unhideWhenUsed="0"/>
-    <w:lsdException w:name="Light List Accent 2" w:semiHidden="0" w:uiPriority="61" w:unhideWhenUsed="0"/>
-    <w:lsdException w:name="Light Grid Accent 2" w:semiHidden="0" w:uiPriority="62" w:unhideWhenUsed="0"/>
-    <w:lsdException w:name="Medium Shading 1 Accent 2" w:semiHidden="0" w:uiPriority="63" w:unhideWhenUsed="0"/>
-    <w:lsdException w:name="Medium Shading 2 Accent 2" w:semiHidden="0" w:uiPriority="64" w:unhideWhenUsed="0"/>
-    <w:lsdException w:name="Medium List 1 Accent 2" w:semiHidden="0" w:uiPriority="65" w:unhideWhenUsed="0"/>
-    <w:lsdException w:name="Medium List 2 Accent 2" w:semiHidden="0" w:uiPriority="66" w:unhideWhenUsed="0"/>
-    <w:lsdException w:name="Medium Grid 1 Accent 2" w:semiHidden="0" w:uiPriority="67" w:unhideWhenUsed="0"/>
-    <w:lsdException w:name="Medium Grid 2 Accent 2" w:semiHidden="0" w:uiPriority="68" w:unhideWhenUsed="0"/>
-    <w:lsdException w:name="Medium Grid 3 Accent 2" w:semiHidden="0" w:uiPriority="69" w:unhideWhenUsed="0"/>
-    <w:lsdException w:name="Dark List Accent 2" w:semiHidden="0" w:uiPriority="70" w:unhideWhenUsed="0"/>
-    <w:lsdException w:name="Colorful Shading Accent 2" w:semiHidden="0" w:uiPriority="71" w:unhideWhenUsed="0"/>
-    <w:lsdException w:name="Colorful List Accent 2" w:semiHidden="0" w:uiPriority="72" w:unhideWhenUsed="0"/>
-    <w:lsdException w:name="Colorful Grid Accent 2" w:semiHidden="0" w:uiPriority="73" w:unhideWhenUsed="0"/>
-    <w:lsdException w:name="Light Shading Accent 3" w:semiHidden="0" w:uiPriority="60" w:unhideWhenUsed="0"/>
-    <w:lsdException w:name="Light List Accent 3" w:semiHidden="0" w:uiPriority="61" w:unhideWhenUsed="0"/>
-    <w:lsdException w:name="Light Grid Accent 3" w:semiHidden="0" w:uiPriority="62" w:unhideWhenUsed="0"/>
-    <w:lsdException w:name="Medium Shading 1 Accent 3" w:semiHidden="0" w:uiPriority="63" w:unhideWhenUsed="0"/>
-    <w:lsdException w:name="Medium Shading 2 Accent 3" w:semiHidden="0" w:uiPriority="64" w:unhideWhenUsed="0"/>
-    <w:lsdException w:name="Medium List 1 Accent 3" w:semiHidden="0" w:uiPriority="65" w:unhideWhenUsed="0"/>
-    <w:lsdException w:name="Medium List 2 Accent 3" w:semiHidden="0" w:uiPriority="66" w:unhideWhenUsed="0"/>
-    <w:lsdException w:name="Medium Grid 1 Accent 3" w:semiHidden="0" w:uiPriority="67" w:unhideWhenUsed="0"/>
-    <w:lsdException w:name="Medium Grid 2 Accent 3" w:semiHidden="0" w:uiPriority="68" w:unhideWhenUsed="0"/>
-    <w:lsdException w:name="Medium Grid 3 Accent 3" w:semiHidden="0" w:uiPriority="69" w:unhideWhenUsed="0"/>
-    <w:lsdException w:name="Dark List Accent 3" w:semiHidden="0" w:uiPriority="70" w:unhideWhenUsed="0"/>
-    <w:lsdException w:name="Colorful Shading Accent 3" w:semiHidden="0" w:uiPriority="71" w:unhideWhenUsed="0"/>
-    <w:lsdException w:name="Colorful List Accent 3" w:semiHidden="0" w:uiPriority="72" w:unhideWhenUsed="0"/>
-    <w:lsdException w:name="Colorful Grid Accent 3" w:semiHidden="0" w:uiPriority="73" w:unhideWhenUsed="0"/>
-    <w:lsdException w:name="Light Shading Accent 4" w:semiHidden="0" w:uiPriority="60" w:unhideWhenUsed="0"/>
-    <w:lsdException w:name="Light List Accent 4" w:semiHidden="0" w:uiPriority="61" w:unhideWhenUsed="0"/>
-    <w:lsdException w:name="Light Grid Accent 4" w:semiHidden="0" w:uiPriority="62" w:unhideWhenUsed="0"/>
-    <w:lsdException w:name="Medium Shading 1 Accent 4" w:semiHidden="0" w:uiPriority="63" w:unhideWhenUsed="0"/>
-    <w:lsdException w:name="Medium Shading 2 Accent 4" w:semiHidden="0" w:uiPriority="64" w:unhideWhenUsed="0"/>
-    <w:lsdException w:name="Medium List 1 Accent 4" w:semiHidden="0" w:uiPriority="65" w:unhideWhenUsed="0"/>
-    <w:lsdException w:name="Medium List 2 Accent 4" w:semiHidden="0" w:uiPriority="66" w:unhideWhenUsed="0"/>
-    <w:lsdException w:name="Medium Grid 1 Accent 4" w:semiHidden="0" w:uiPriority="67" w:unhideWhenUsed="0"/>
-    <w:lsdException w:name="Medium Grid 2 Accent 4" w:semiHidden="0" w:uiPriority="68" w:unhideWhenUsed="0"/>
-    <w:lsdException w:name="Medium Grid 3 Accent 4" w:semiHidden="0" w:uiPriority="69" w:unhideWhenUsed="0"/>
-    <w:lsdException w:name="Dark List Accent 4" w:semiHidden="0" w:uiPriority="70" w:unhideWhenUsed="0"/>
-    <w:lsdException w:name="Colorful Shading Accent 4" w:semiHidden="0" w:uiPriority="71" w:unhideWhenUsed="0"/>
-    <w:lsdException w:name="Colorful List Accent 4" w:semiHidden="0" w:uiPriority="72" w:unhideWhenUsed="0"/>
-    <w:lsdException w:name="Colorful Grid Accent 4" w:semiHidden="0" w:uiPriority="73" w:unhideWhenUsed="0"/>
-    <w:lsdException w:name="Light Shading Accent 5" w:semiHidden="0" w:uiPriority="60" w:unhideWhenUsed="0"/>
-    <w:lsdException w:name="Light List Accent 5" w:semiHidden="0" w:uiPriority="61" w:unhideWhenUsed="0"/>
-    <w:lsdException w:name="Light Grid Accent 5" w:semiHidden="0" w:uiPriority="62" w:unhideWhenUsed="0"/>
-    <w:lsdException w:name="Medium Shading 1 Accent 5" w:semiHidden="0" w:uiPriority="63" w:unhideWhenUsed="0"/>
-    <w:lsdException w:name="Medium Shading 2 Accent 5" w:semiHidden="0" w:uiPriority="64" w:unhideWhenUsed="0"/>
-    <w:lsdException w:name="Medium List 1 Accent 5" w:semiHidden="0" w:uiPriority="65" w:unhideWhenUsed="0"/>
-    <w:lsdException w:name="Medium List 2 Accent 5" w:semiHidden="0" w:uiPriority="66" w:unhideWhenUsed="0"/>
-    <w:lsdException w:name="Medium Grid 1 Accent 5" w:semiHidden="0" w:uiPriority="67" w:unhideWhenUsed="0"/>
-    <w:lsdException w:name="Medium Grid 2 Accent 5" w:semiHidden="0" w:uiPriority="68" w:unhideWhenUsed="0"/>
-    <w:lsdException w:name="Medium Grid 3 Accent 5" w:semiHidden="0" w:uiPriority="69" w:unhideWhenUsed="0"/>
-    <w:lsdException w:name="Dark List Accent 5" w:semiHidden="0" w:uiPriority="70" w:unhideWhenUsed="0"/>
-    <w:lsdException w:name="Colorful Shading Accent 5" w:semiHidden="0" w:uiPriority="71" w:unhideWhenUsed="0"/>
-    <w:lsdException w:name="Colorful List Accent 5" w:semiHidden="0" w:uiPriority="72" w:unhideWhenUsed="0"/>
-    <w:lsdException w:name="Colorful Grid Accent 5" w:semiHidden="0" w:uiPriority="73" w:unhideWhenUsed="0"/>
-    <w:lsdException w:name="Light Shading Accent 6" w:semiHidden="0" w:uiPriority="60" w:unhideWhenUsed="0"/>
-    <w:lsdException w:name="Light List Accent 6" w:semiHidden="0" w:uiPriority="61" w:unhideWhenUsed="0"/>
-    <w:lsdException w:name="Light Grid Accent 6" w:semiHidden="0" w:uiPriority="62" w:unhideWhenUsed="0"/>
-    <w:lsdException w:name="Medium Shading 1 Accent 6" w:semiHidden="0" w:uiPriority="63" w:unhideWhenUsed="0"/>
-    <w:lsdException w:name="Medium Shading 2 Accent 6" w:semiHidden="0" w:uiPriority="64" w:unhideWhenUsed="0"/>
-    <w:lsdException w:name="Medium List 1 Accent 6" w:semiHidden="0" w:uiPriority="65" w:unhideWhenUsed="0"/>
-    <w:lsdException w:name="Medium List 2 Accent 6" w:semiHidden="0" w:uiPriority="66" w:unhideWhenUsed="0"/>
-    <w:lsdException w:name="Medium Grid 1 Accent 6" w:semiHidden="0" w:uiPriority="67" w:unhideWhenUsed="0"/>
-    <w:lsdException w:name="Medium Grid 2 Accent 6" w:semiHidden="0" w:uiPriority="68" w:unhideWhenUsed="0"/>
-    <w:lsdException w:name="Medium Grid 3 Accent 6" w:semiHidden="0" w:uiPriority="69" w:unhideWhenUsed="0"/>
-    <w:lsdException w:name="Dark List Accent 6" w:semiHidden="0" w:uiPriority="70" w:unhideWhenUsed="0"/>
-    <w:lsdException w:name="Colorful Shading Accent 6" w:semiHidden="0" w:uiPriority="71" w:unhideWhenUsed="0"/>
-    <w:lsdException w:name="Colorful List Accent 6" w:semiHidden="0" w:uiPriority="72" w:unhideWhenUsed="0"/>
-    <w:lsdException w:name="Colorful Grid Accent 6" w:semiHidden="0" w:uiPriority="73" w:unhideWhenUsed="0"/>
-    <w:lsdException w:name="Subtle Emphasis" w:semiHidden="0" w:uiPriority="19" w:unhideWhenUsed="0" w:qFormat="1"/>
-    <w:lsdException w:name="Intense Emphasis" w:semiHidden="0" w:uiPriority="21" w:unhideWhenUsed="0" w:qFormat="1"/>
-    <w:lsdException w:name="Subtle Reference" w:semiHidden="0" w:uiPriority="31" w:unhideWhenUsed="0" w:qFormat="1"/>
-    <w:lsdException w:name="Intense Reference" w:semiHidden="0" w:uiPriority="32" w:unhideWhenUsed="0" w:qFormat="1"/>
-    <w:lsdException w:name="Book Title" w:semiHidden="0" w:uiPriority="33" w:unhideWhenUsed="0" w:qFormat="1"/>
-    <w:lsdException w:name="Bibliography" w:uiPriority="37"/>
-    <w:lsdException w:name="TOC Heading" w:uiPriority="39" w:qFormat="1"/>
-  </w:latentStyles>
-  <w:style w:type="paragraph" w:default="1" w:styleId="a">
-    <w:name w:val="Normal"/>
-    <w:qFormat/>
-  </w:style>
-  <w:style w:type="paragraph" w:styleId="1">
-    <w:name w:val="heading 1"/>
-    <w:basedOn w:val="a"/>
-    <w:next w:val="a"/>
-    <w:link w:val="10"/>
-    <w:uiPriority w:val="9"/>
-    <w:qFormat/>
-    <w:rsid w:val="008F06AD"/>
-    <w:pPr>
-      <w:keepNext/>
-      <w:keepLines/>
-      <w:spacing w:before="240" w:after="0"/>
-      <w:outlineLvl w:val="0"/>
-    </w:pPr>
-    <w:rPr>
-      <w:rFonts w:asciiTheme="majorHAnsi" w:eastAsiaTheme="majorEastAsia" w:hAnsiTheme="majorHAnsi" w:cstheme="majorBidi"/>
-      <w:color w:val="2E74B5" w:themeColor="accent1" w:themeShade="BF"/>
-      <w:sz w:val="32"/>
-      <w:szCs w:val="32"/>
-    </w:rPr>
-  </w:style>
-  <w:style w:type="character" w:default="1" w:styleId="a0">
-    <w:name w:val="Default Paragraph Font"/>
-    <w:uiPriority w:val="1"/>
-    <w:semiHidden/>
-    <w:unhideWhenUsed/>
-  </w:style>
-  <w:style w:type="table" w:default="1" w:styleId="a1">
-    <w:name w:val="Normal Table"/>
-    <w:uiPriority w:val="99"/>
-    <w:semiHidden/>
-    <w:unhideWhenUsed/>
-    <w:tblPr>
-      <w:tblInd w:w="0" w:type="dxa"/>
-      <w:tblCellMar>
-        <w:top w:w="0" w:type="dxa"/>
-        <w:left w:w="108" w:type="dxa"/>
-        <w:bottom w:w="0" w:type="dxa"/>
-        <w:right w:w="108" w:type="dxa"/>
-      </w:tblCellMar>
-    </w:tblPr>
-  </w:style>
-  <w:style w:type="numbering" w:default="1" w:styleId="a2">
-    <w:name w:val="No List"/>
-    <w:uiPriority w:val="99"/>
-    <w:semiHidden/>
-    <w:unhideWhenUsed/>
-  </w:style>
-  <w:style w:type="paragraph" w:styleId="a3">
-    <w:name w:val="List Paragraph"/>
-    <w:basedOn w:val="a"/>
-    <w:uiPriority w:val="34"/>
-    <w:qFormat/>
-    <w:rsid w:val="00D923CC"/>
-    <w:pPr>
-      <w:spacing w:after="0" w:line="240" w:lineRule="auto"/>
-      <w:ind w:left="720"/>
-    </w:pPr>
-    <w:rPr>
-      <w:rFonts w:ascii="Times New Roman" w:hAnsi="Times New Roman" w:cs="Times New Roman"/>
-      <w:color w:val="000000"/>
-      <w:sz w:val="24"/>
-      <w:szCs w:val="24"/>
-      <w:lang w:eastAsia="en-GB"/>
-    </w:rPr>
-  </w:style>
-  <w:style w:type="character" w:styleId="a4">
-    <w:name w:val="Strong"/>
-    <w:basedOn w:val="a0"/>
-    <w:uiPriority w:val="22"/>
-    <w:qFormat/>
-    <w:rsid w:val="00F728B3"/>
-    <w:rPr>
-      <w:b/>
-      <w:bCs/>
-    </w:rPr>
-  </w:style>
-  <w:style w:type="paragraph" w:styleId="a5">
-    <w:name w:val="Normal (Web)"/>
-    <w:basedOn w:val="a"/>
-    <w:uiPriority w:val="99"/>
-    <w:semiHidden/>
-    <w:unhideWhenUsed/>
-    <w:rsid w:val="004B72C2"/>
-    <w:pPr>
-      <w:spacing w:before="100" w:beforeAutospacing="1" w:after="100" w:afterAutospacing="1" w:line="240" w:lineRule="auto"/>
-    </w:pPr>
-    <w:rPr>
-      <w:rFonts w:ascii="Times New Roman" w:eastAsia="Times New Roman" w:hAnsi="Times New Roman" w:cs="Times New Roman"/>
-      <w:sz w:val="24"/>
-      <w:szCs w:val="24"/>
-      <w:lang w:eastAsia="en-GB"/>
-    </w:rPr>
-  </w:style>
-  <w:style w:type="character" w:styleId="a6">
-    <w:name w:val="Hyperlink"/>
-    <w:basedOn w:val="a0"/>
-    <w:uiPriority w:val="99"/>
-    <w:unhideWhenUsed/>
-    <w:rsid w:val="00027D0E"/>
-    <w:rPr>
-      <w:color w:val="0563C1" w:themeColor="hyperlink"/>
-      <w:u w:val="single"/>
-    </w:rPr>
-  </w:style>
-  <w:style w:type="paragraph" w:styleId="a7">
-    <w:name w:val="footnote text"/>
-    <w:basedOn w:val="a"/>
-    <w:link w:val="a8"/>
-    <w:uiPriority w:val="99"/>
-    <w:unhideWhenUsed/>
-    <w:rsid w:val="00C75FF8"/>
-    <w:pPr>
-      <w:spacing w:after="0" w:line="240" w:lineRule="auto"/>
-    </w:pPr>
-    <w:rPr>
-      <w:sz w:val="20"/>
-      <w:szCs w:val="20"/>
-      <w:lang w:val="de-AT"/>
-    </w:rPr>
-  </w:style>
-  <w:style w:type="character" w:customStyle="1" w:styleId="a8">
-    <w:name w:val="Текст сноски Знак"/>
-    <w:basedOn w:val="a0"/>
-    <w:link w:val="a7"/>
-    <w:uiPriority w:val="99"/>
-    <w:rsid w:val="00C75FF8"/>
-    <w:rPr>
-      <w:sz w:val="20"/>
-      <w:szCs w:val="20"/>
-      <w:lang w:val="de-AT"/>
-    </w:rPr>
-  </w:style>
-  <w:style w:type="table" w:styleId="a9">
-    <w:name w:val="Table Grid"/>
-    <w:basedOn w:val="a1"/>
-    <w:uiPriority w:val="39"/>
-    <w:rsid w:val="008F06AD"/>
-    <w:pPr>
-      <w:spacing w:after="0" w:line="240" w:lineRule="auto"/>
-    </w:pPr>
-    <w:tblPr>
-      <w:tblInd w:w="0" w:type="dxa"/>
-      <w:tblBorders>
-        <w:top w:val="single" w:sz="4" w:space="0" w:color="auto"/>
-        <w:left w:val="single" w:sz="4" w:space="0" w:color="auto"/>
-        <w:bottom w:val="single" w:sz="4" w:space="0" w:color="auto"/>
-        <w:right w:val="single" w:sz="4" w:space="0" w:color="auto"/>
-        <w:insideH w:val="single" w:sz="4" w:space="0" w:color="auto"/>
-        <w:insideV w:val="single" w:sz="4" w:space="0" w:color="auto"/>
-      </w:tblBorders>
-      <w:tblCellMar>
-        <w:top w:w="0" w:type="dxa"/>
-        <w:left w:w="108" w:type="dxa"/>
-        <w:bottom w:w="0" w:type="dxa"/>
-        <w:right w:w="108" w:type="dxa"/>
-      </w:tblCellMar>
-    </w:tblPr>
-  </w:style>
-  <w:style w:type="table" w:customStyle="1" w:styleId="ListTable3">
-    <w:name w:val="List Table 3"/>
-    <w:basedOn w:val="a1"/>
-    <w:uiPriority w:val="48"/>
-    <w:rsid w:val="008F06AD"/>
-    <w:pPr>
-      <w:spacing w:after="0" w:line="240" w:lineRule="auto"/>
-    </w:pPr>
-    <w:tblPr>
-      <w:tblStyleRowBandSize w:val="1"/>
-      <w:tblStyleColBandSize w:val="1"/>
-      <w:tblInd w:w="0" w:type="dxa"/>
-      <w:tblBorders>
-        <w:top w:val="single" w:sz="4" w:space="0" w:color="000000" w:themeColor="text1"/>
-        <w:left w:val="single" w:sz="4" w:space="0" w:color="000000" w:themeColor="text1"/>
-        <w:bottom w:val="single" w:sz="4" w:space="0" w:color="000000" w:themeColor="text1"/>
-        <w:right w:val="single" w:sz="4" w:space="0" w:color="000000" w:themeColor="text1"/>
-      </w:tblBorders>
-      <w:tblCellMar>
-        <w:top w:w="0" w:type="dxa"/>
-        <w:left w:w="108" w:type="dxa"/>
-        <w:bottom w:w="0" w:type="dxa"/>
-        <w:right w:w="108" w:type="dxa"/>
-      </w:tblCellMar>
-    </w:tblPr>
-    <w:tblStylePr w:type="firstRow">
-      <w:rPr>
-        <w:b/>
-        <w:bCs/>
-        <w:color w:val="FFFFFF" w:themeColor="background1"/>
-      </w:rPr>
-      <w:tblPr/>
-      <w:tcPr>
-        <w:shd w:val="clear" w:color="auto" w:fill="000000" w:themeFill="text1"/>
-      </w:tcPr>
-    </w:tblStylePr>
-    <w:tblStylePr w:type="lastRow">
-      <w:rPr>
-        <w:b/>
-        <w:bCs/>
-      </w:rPr>
-      <w:tblPr/>
-      <w:tcPr>
-        <w:tcBorders>
-          <w:top w:val="double" w:sz="4" w:space="0" w:color="000000" w:themeColor="text1"/>
-        </w:tcBorders>
-        <w:shd w:val="clear" w:color="auto" w:fill="FFFFFF" w:themeFill="background1"/>
-      </w:tcPr>
-    </w:tblStylePr>
-    <w:tblStylePr w:type="firstCol">
-      <w:rPr>
-        <w:b/>
-        <w:bCs/>
-      </w:rPr>
-      <w:tblPr/>
-      <w:tcPr>
-        <w:tcBorders>
-          <w:right w:val="nil"/>
-        </w:tcBorders>
-        <w:shd w:val="clear" w:color="auto" w:fill="FFFFFF" w:themeFill="background1"/>
-      </w:tcPr>
-    </w:tblStylePr>
-    <w:tblStylePr w:type="lastCol">
-      <w:rPr>
-        <w:b/>
-        <w:bCs/>
-      </w:rPr>
-      <w:tblPr/>
-      <w:tcPr>
-        <w:tcBorders>
-          <w:left w:val="nil"/>
-        </w:tcBorders>
-        <w:shd w:val="clear" w:color="auto" w:fill="FFFFFF" w:themeFill="background1"/>
-      </w:tcPr>
-    </w:tblStylePr>
-    <w:tblStylePr w:type="band1Vert">
-      <w:tblPr/>
-      <w:tcPr>
-        <w:tcBorders>
-          <w:left w:val="single" w:sz="4" w:space="0" w:color="000000" w:themeColor="text1"/>
-          <w:right w:val="single" w:sz="4" w:space="0" w:color="000000" w:themeColor="text1"/>
-        </w:tcBorders>
-      </w:tcPr>
-    </w:tblStylePr>
-    <w:tblStylePr w:type="band1Horz">
-      <w:tblPr/>
-      <w:tcPr>
-        <w:tcBorders>
-          <w:top w:val="single" w:sz="4" w:space="0" w:color="000000" w:themeColor="text1"/>
-          <w:bottom w:val="single" w:sz="4" w:space="0" w:color="000000" w:themeColor="text1"/>
-          <w:insideH w:val="nil"/>
-        </w:tcBorders>
-      </w:tcPr>
-    </w:tblStylePr>
-    <w:tblStylePr w:type="neCell">
-      <w:tblPr/>
-      <w:tcPr>
-        <w:tcBorders>
-          <w:left w:val="nil"/>
-          <w:bottom w:val="nil"/>
-        </w:tcBorders>
-      </w:tcPr>
-    </w:tblStylePr>
-    <w:tblStylePr w:type="nwCell">
-      <w:tblPr/>
-      <w:tcPr>
-        <w:tcBorders>
-          <w:bottom w:val="nil"/>
-          <w:right w:val="nil"/>
-        </w:tcBorders>
-      </w:tcPr>
-    </w:tblStylePr>
-    <w:tblStylePr w:type="seCell">
-      <w:tblPr/>
-      <w:tcPr>
-        <w:tcBorders>
-          <w:top w:val="double" w:sz="4" w:space="0" w:color="000000" w:themeColor="text1"/>
-          <w:left w:val="nil"/>
-        </w:tcBorders>
-      </w:tcPr>
-    </w:tblStylePr>
-    <w:tblStylePr w:type="swCell">
-      <w:tblPr/>
-      <w:tcPr>
-        <w:tcBorders>
-          <w:top w:val="double" w:sz="4" w:space="0" w:color="000000" w:themeColor="text1"/>
-          <w:right w:val="nil"/>
-        </w:tcBorders>
-      </w:tcPr>
-    </w:tblStylePr>
-  </w:style>
-  <w:style w:type="table" w:customStyle="1" w:styleId="ListTable3Accent1">
-    <w:name w:val="List Table 3 Accent 1"/>
-    <w:basedOn w:val="a1"/>
-    <w:uiPriority w:val="48"/>
-    <w:rsid w:val="008F06AD"/>
-    <w:pPr>
-      <w:spacing w:after="0" w:line="240" w:lineRule="auto"/>
-    </w:pPr>
-    <w:tblPr>
-      <w:tblStyleRowBandSize w:val="1"/>
-      <w:tblStyleColBandSize w:val="1"/>
-      <w:tblInd w:w="0" w:type="dxa"/>
-      <w:tblBorders>
-        <w:top w:val="single" w:sz="4" w:space="0" w:color="5B9BD5" w:themeColor="accent1"/>
-        <w:left w:val="single" w:sz="4" w:space="0" w:color="5B9BD5" w:themeColor="accent1"/>
-        <w:bottom w:val="single" w:sz="4" w:space="0" w:color="5B9BD5" w:themeColor="accent1"/>
-        <w:right w:val="single" w:sz="4" w:space="0" w:color="5B9BD5" w:themeColor="accent1"/>
-      </w:tblBorders>
-      <w:tblCellMar>
-        <w:top w:w="0" w:type="dxa"/>
-        <w:left w:w="108" w:type="dxa"/>
-        <w:bottom w:w="0" w:type="dxa"/>
-        <w:right w:w="108" w:type="dxa"/>
-      </w:tblCellMar>
-    </w:tblPr>
-    <w:tblStylePr w:type="firstRow">
-      <w:rPr>
-        <w:b/>
-        <w:bCs/>
-        <w:color w:val="FFFFFF" w:themeColor="background1"/>
-      </w:rPr>
-      <w:tblPr/>
-      <w:tcPr>
-        <w:shd w:val="clear" w:color="auto" w:fill="5B9BD5" w:themeFill="accent1"/>
-      </w:tcPr>
-    </w:tblStylePr>
-    <w:tblStylePr w:type="lastRow">
-      <w:rPr>
-        <w:b/>
-        <w:bCs/>
-      </w:rPr>
-      <w:tblPr/>
-      <w:tcPr>
-        <w:tcBorders>
-          <w:top w:val="double" w:sz="4" w:space="0" w:color="5B9BD5" w:themeColor="accent1"/>
-        </w:tcBorders>
-        <w:shd w:val="clear" w:color="auto" w:fill="FFFFFF" w:themeFill="background1"/>
-      </w:tcPr>
-    </w:tblStylePr>
-    <w:tblStylePr w:type="firstCol">
-      <w:rPr>
-        <w:b/>
-        <w:bCs/>
-      </w:rPr>
-      <w:tblPr/>
-      <w:tcPr>
-        <w:tcBorders>
-          <w:right w:val="nil"/>
-        </w:tcBorders>
-        <w:shd w:val="clear" w:color="auto" w:fill="FFFFFF" w:themeFill="background1"/>
-      </w:tcPr>
-    </w:tblStylePr>
-    <w:tblStylePr w:type="lastCol">
-      <w:rPr>
-        <w:b/>
-        <w:bCs/>
-      </w:rPr>
-      <w:tblPr/>
-      <w:tcPr>
-        <w:tcBorders>
-          <w:left w:val="nil"/>
-        </w:tcBorders>
-        <w:shd w:val="clear" w:color="auto" w:fill="FFFFFF" w:themeFill="background1"/>
-      </w:tcPr>
-    </w:tblStylePr>
-    <w:tblStylePr w:type="band1Vert">
-      <w:tblPr/>
-      <w:tcPr>
-        <w:tcBorders>
-          <w:left w:val="single" w:sz="4" w:space="0" w:color="5B9BD5" w:themeColor="accent1"/>
-          <w:right w:val="single" w:sz="4" w:space="0" w:color="5B9BD5" w:themeColor="accent1"/>
-        </w:tcBorders>
-      </w:tcPr>
-    </w:tblStylePr>
-    <w:tblStylePr w:type="band1Horz">
-      <w:tblPr/>
-      <w:tcPr>
-        <w:tcBorders>
-          <w:top w:val="single" w:sz="4" w:space="0" w:color="5B9BD5" w:themeColor="accent1"/>
-          <w:bottom w:val="single" w:sz="4" w:space="0" w:color="5B9BD5" w:themeColor="accent1"/>
-          <w:insideH w:val="nil"/>
-        </w:tcBorders>
-      </w:tcPr>
-    </w:tblStylePr>
-    <w:tblStylePr w:type="neCell">
-      <w:tblPr/>
-      <w:tcPr>
-        <w:tcBorders>
-          <w:left w:val="nil"/>
-          <w:bottom w:val="nil"/>
-        </w:tcBorders>
-      </w:tcPr>
-    </w:tblStylePr>
-    <w:tblStylePr w:type="nwCell">
-      <w:tblPr/>
-      <w:tcPr>
-        <w:tcBorders>
-          <w:bottom w:val="nil"/>
-          <w:right w:val="nil"/>
-        </w:tcBorders>
-      </w:tcPr>
-    </w:tblStylePr>
-    <w:tblStylePr w:type="seCell">
-      <w:tblPr/>
-      <w:tcPr>
-        <w:tcBorders>
-          <w:top w:val="double" w:sz="4" w:space="0" w:color="5B9BD5" w:themeColor="accent1"/>
-          <w:left w:val="nil"/>
-        </w:tcBorders>
-      </w:tcPr>
-    </w:tblStylePr>
-    <w:tblStylePr w:type="swCell">
-      <w:tblPr/>
-      <w:tcPr>
-        <w:tcBorders>
-          <w:top w:val="double" w:sz="4" w:space="0" w:color="5B9BD5" w:themeColor="accent1"/>
-          <w:right w:val="nil"/>
-        </w:tcBorders>
-      </w:tcPr>
-    </w:tblStylePr>
-  </w:style>
-  <w:style w:type="table" w:customStyle="1" w:styleId="GridTable1Light">
-    <w:name w:val="Grid Table 1 Light"/>
-    <w:basedOn w:val="a1"/>
-    <w:uiPriority w:val="46"/>
-    <w:rsid w:val="008F06AD"/>
-    <w:pPr>
-      <w:spacing w:after="0" w:line="240" w:lineRule="auto"/>
-    </w:pPr>
-    <w:tblPr>
-      <w:tblStyleRowBandSize w:val="1"/>
-      <w:tblStyleColBandSize w:val="1"/>
-      <w:tblInd w:w="0" w:type="dxa"/>
-      <w:tblBorders>
-        <w:top w:val="single" w:sz="4" w:space="0" w:color="999999" w:themeColor="text1" w:themeTint="66"/>
-        <w:left w:val="single" w:sz="4" w:space="0" w:color="999999" w:themeColor="text1" w:themeTint="66"/>
-        <w:bottom w:val="single" w:sz="4" w:space="0" w:color="999999" w:themeColor="text1" w:themeTint="66"/>
-        <w:right w:val="single" w:sz="4" w:space="0" w:color="999999" w:themeColor="text1" w:themeTint="66"/>
-        <w:insideH w:val="single" w:sz="4" w:space="0" w:color="999999" w:themeColor="text1" w:themeTint="66"/>
-        <w:insideV w:val="single" w:sz="4" w:space="0" w:color="999999" w:themeColor="text1" w:themeTint="66"/>
-      </w:tblBorders>
-      <w:tblCellMar>
-        <w:top w:w="0" w:type="dxa"/>
-        <w:left w:w="108" w:type="dxa"/>
-        <w:bottom w:w="0" w:type="dxa"/>
-        <w:right w:w="108" w:type="dxa"/>
-      </w:tblCellMar>
-    </w:tblPr>
-    <w:tblStylePr w:type="firstRow">
-      <w:rPr>
-        <w:b/>
-        <w:bCs/>
-      </w:rPr>
-      <w:tblPr/>
-      <w:tcPr>
-        <w:tcBorders>
-          <w:bottom w:val="single" w:sz="12" w:space="0" w:color="666666" w:themeColor="text1" w:themeTint="99"/>
-        </w:tcBorders>
-      </w:tcPr>
-    </w:tblStylePr>
-    <w:tblStylePr w:type="lastRow">
-      <w:rPr>
-        <w:b/>
-        <w:bCs/>
-      </w:rPr>
-      <w:tblPr/>
-      <w:tcPr>
-        <w:tcBorders>
-          <w:top w:val="double" w:sz="2" w:space="0" w:color="666666" w:themeColor="text1" w:themeTint="99"/>
-        </w:tcBorders>
-      </w:tcPr>
-    </w:tblStylePr>
-    <w:tblStylePr w:type="firstCol">
-      <w:rPr>
-        <w:b/>
-        <w:bCs/>
-      </w:rPr>
-    </w:tblStylePr>
-    <w:tblStylePr w:type="lastCol">
-      <w:rPr>
-        <w:b/>
-        <w:bCs/>
-      </w:rPr>
-    </w:tblStylePr>
-  </w:style>
-  <w:style w:type="character" w:customStyle="1" w:styleId="10">
-    <w:name w:val="Заголовок 1 Знак"/>
-    <w:basedOn w:val="a0"/>
-    <w:link w:val="1"/>
-    <w:uiPriority w:val="9"/>
-    <w:rsid w:val="008F06AD"/>
-    <w:rPr>
-      <w:rFonts w:asciiTheme="majorHAnsi" w:eastAsiaTheme="majorEastAsia" w:hAnsiTheme="majorHAnsi" w:cstheme="majorBidi"/>
-      <w:color w:val="2E74B5" w:themeColor="accent1" w:themeShade="BF"/>
-      <w:sz w:val="32"/>
-      <w:szCs w:val="32"/>
-    </w:rPr>
+  <w:style w:type="character" w:customStyle="1" w:styleId="tlid-translation">
+    <w:name w:val="tlid-translation"/>
+    <w:basedOn w:val="DefaultParagraphFont"/>
+    <w:rsid w:val="00931F07"/>
   </w:style>
 </w:styles>
 </file>
@@ -4163,7 +3753,7 @@
   <a:extraClrSchemeLst/>
   <a:extLst>
     <a:ext uri="{05A4C25C-085E-4340-85A3-A5531E510DB2}">
-      <thm15:themeFamily xmlns:thm15="http://schemas.microsoft.com/office/thememl/2012/main" xmlns="" name="Office Theme" id="{62F939B6-93AF-4DB8-9C6B-D6C7DFDC589F}" vid="{4A3C46E8-61CC-4603-A589-7422A47A8E4A}"/>
+      <thm15:themeFamily xmlns:thm15="http://schemas.microsoft.com/office/thememl/2012/main" name="Office Theme" id="{62F939B6-93AF-4DB8-9C6B-D6C7DFDC589F}" vid="{4A3C46E8-61CC-4603-A589-7422A47A8E4A}"/>
     </a:ext>
   </a:extLst>
 </a:theme>

</xml_diff>